<commit_message>
Everything done and working.
</commit_message>
<xml_diff>
--- a/cgrundey_P2_report.docx
+++ b/cgrundey_P2_report.docx
@@ -295,8 +295,6 @@
         </w:rPr>
         <w:tab/>
       </w:r>
-      <w:bookmarkStart w:id="0" w:name="_GoBack"/>
-      <w:bookmarkEnd w:id="0"/>
       <w:r>
         <w:rPr>
           <w:rFonts w:ascii="Cambria" w:hAnsi="Cambria" w:cs="Calibri"/>
@@ -1388,6 +1386,111 @@
     </w:p>
     <w:p>
       <w:pPr>
+        <w:rPr>
+          <w:rFonts w:ascii="Cambria" w:hAnsi="Cambria" w:cs="Calibri"/>
+          <w:b/>
+          <w:sz w:val="24"/>
+          <w:szCs w:val="24"/>
+        </w:rPr>
+      </w:pPr>
+      <w:r>
+        <w:rPr>
+          <w:rFonts w:ascii="Cambria" w:hAnsi="Cambria" w:cs="Calibri"/>
+          <w:b/>
+          <w:sz w:val="24"/>
+          <w:szCs w:val="24"/>
+        </w:rPr>
+        <w:br w:type="page"/>
+      </w:r>
+    </w:p>
+    <w:p>
+      <w:pPr>
+        <w:tabs>
+          <w:tab w:val="left" w:pos="1080"/>
+        </w:tabs>
+        <w:ind w:left="1440" w:hanging="1440"/>
+        <w:jc w:val="both"/>
+        <w:rPr>
+          <w:rFonts w:ascii="Cambria" w:hAnsi="Cambria" w:cs="Calibri"/>
+          <w:b/>
+          <w:sz w:val="24"/>
+          <w:szCs w:val="24"/>
+        </w:rPr>
+      </w:pPr>
+      <w:r>
+        <w:rPr>
+          <w:rFonts w:ascii="Cambria" w:hAnsi="Cambria" w:cs="Calibri"/>
+          <w:b/>
+          <w:sz w:val="24"/>
+          <w:szCs w:val="24"/>
+        </w:rPr>
+        <w:lastRenderedPageBreak/>
+        <w:t>Problem 2: 6-bit Counter</w:t>
+      </w:r>
+    </w:p>
+    <w:p>
+      <w:pPr>
+        <w:ind w:firstLine="720"/>
+        <w:jc w:val="both"/>
+        <w:rPr>
+          <w:rFonts w:ascii="Cambria" w:hAnsi="Cambria" w:cs="Calibri"/>
+          <w:sz w:val="24"/>
+          <w:szCs w:val="24"/>
+        </w:rPr>
+      </w:pPr>
+      <w:r>
+        <w:rPr>
+          <w:rFonts w:ascii="Cambria" w:hAnsi="Cambria" w:cs="Calibri"/>
+          <w:sz w:val="24"/>
+          <w:szCs w:val="24"/>
+        </w:rPr>
+        <w:t>After studying the provided 4-bit counter implementation, I converted the output to be a 6-bit binary</w:t>
+      </w:r>
+      <w:r>
+        <w:rPr>
+          <w:rFonts w:ascii="Cambria" w:hAnsi="Cambria" w:cs="Calibri"/>
+          <w:sz w:val="24"/>
+          <w:szCs w:val="24"/>
+        </w:rPr>
+        <w:t xml:space="preserve"> </w:t>
+      </w:r>
+      <w:r>
+        <w:rPr>
+          <w:rFonts w:ascii="Cambria" w:hAnsi="Cambria" w:cs="Calibri"/>
+          <w:sz w:val="24"/>
+          <w:szCs w:val="24"/>
+        </w:rPr>
+        <w:t>number. I kept the delays the same and the logic, but the maximum value for a 6-bit number is 63 so I increased that from the 4-bit counter’s max value of 15.</w:t>
+      </w:r>
+      <w:r>
+        <w:rPr>
+          <w:rFonts w:ascii="Cambria" w:hAnsi="Cambria" w:cs="Calibri"/>
+          <w:sz w:val="24"/>
+          <w:szCs w:val="24"/>
+        </w:rPr>
+        <w:t xml:space="preserve"> </w:t>
+      </w:r>
+      <w:r>
+        <w:rPr>
+          <w:rFonts w:ascii="Cambria" w:hAnsi="Cambria" w:cs="Calibri"/>
+          <w:sz w:val="24"/>
+          <w:szCs w:val="24"/>
+        </w:rPr>
+        <w:t xml:space="preserve">The waveform result shows that the enable and clear control signals work properly. When the enable signal is low, the counter does not increment the count values on a positive clock edge. Also, when the clear signal is high, the count values reset to 0. </w:t>
+      </w:r>
+    </w:p>
+    <w:p>
+      <w:pPr>
+        <w:jc w:val="both"/>
+        <w:rPr>
+          <w:rFonts w:ascii="Cambria" w:hAnsi="Cambria" w:cs="Calibri"/>
+          <w:sz w:val="24"/>
+          <w:szCs w:val="24"/>
+        </w:rPr>
+      </w:pPr>
+    </w:p>
+    <w:p>
+      <w:pPr>
         <w:tabs>
           <w:tab w:val="left" w:pos="1080"/>
           <w:tab w:val="left" w:pos="1440"/>
@@ -1397,6 +1500,1034 @@
         <w:rPr>
           <w:rFonts w:ascii="Cambria" w:hAnsi="Cambria" w:cs="Calibri"/>
           <w:b/>
+          <w:sz w:val="24"/>
+          <w:szCs w:val="24"/>
+        </w:rPr>
+      </w:pPr>
+      <w:r>
+        <w:rPr>
+          <w:rFonts w:ascii="Cambria" w:hAnsi="Cambria" w:cs="Calibri"/>
+          <w:b/>
+          <w:noProof/>
+          <w:sz w:val="24"/>
+          <w:szCs w:val="24"/>
+        </w:rPr>
+        <w:drawing>
+          <wp:inline distT="0" distB="0" distL="0" distR="0" wp14:anchorId="7A8F18AE" wp14:editId="5DA3C543">
+            <wp:extent cx="6858000" cy="1070610"/>
+            <wp:effectExtent l="0" t="0" r="0" b="0"/>
+            <wp:docPr id="1" name="Picture 1"/>
+            <wp:cNvGraphicFramePr>
+              <a:graphicFrameLocks xmlns:a="http://schemas.openxmlformats.org/drawingml/2006/main" noChangeAspect="1"/>
+            </wp:cNvGraphicFramePr>
+            <a:graphic xmlns:a="http://schemas.openxmlformats.org/drawingml/2006/main">
+              <a:graphicData uri="http://schemas.openxmlformats.org/drawingml/2006/picture">
+                <pic:pic xmlns:pic="http://schemas.openxmlformats.org/drawingml/2006/picture">
+                  <pic:nvPicPr>
+                    <pic:cNvPr id="1" name="wave.PNG"/>
+                    <pic:cNvPicPr/>
+                  </pic:nvPicPr>
+                  <pic:blipFill>
+                    <a:blip r:embed="rId4"/>
+                    <a:stretch>
+                      <a:fillRect/>
+                    </a:stretch>
+                  </pic:blipFill>
+                  <pic:spPr>
+                    <a:xfrm>
+                      <a:off x="0" y="0"/>
+                      <a:ext cx="6858000" cy="1070610"/>
+                    </a:xfrm>
+                    <a:prstGeom prst="rect">
+                      <a:avLst/>
+                    </a:prstGeom>
+                  </pic:spPr>
+                </pic:pic>
+              </a:graphicData>
+            </a:graphic>
+          </wp:inline>
+        </w:drawing>
+      </w:r>
+    </w:p>
+    <w:p>
+      <w:pPr>
+        <w:ind w:left="1440" w:hanging="1440"/>
+        <w:jc w:val="both"/>
+        <w:rPr>
+          <w:rFonts w:ascii="Cambria" w:hAnsi="Cambria" w:cs="Calibri"/>
+          <w:b/>
+          <w:sz w:val="24"/>
+          <w:szCs w:val="24"/>
+        </w:rPr>
+      </w:pPr>
+      <w:r>
+        <w:rPr>
+          <w:rFonts w:ascii="Cambria" w:hAnsi="Cambria" w:cs="Calibri"/>
+          <w:b/>
+          <w:sz w:val="24"/>
+          <w:szCs w:val="24"/>
+        </w:rPr>
+        <w:t>Problem 3: Converters</w:t>
+      </w:r>
+      <w:r>
+        <w:rPr>
+          <w:rFonts w:ascii="Cambria" w:hAnsi="Cambria" w:cs="Calibri"/>
+          <w:b/>
+          <w:sz w:val="24"/>
+          <w:szCs w:val="24"/>
+        </w:rPr>
+        <w:t xml:space="preserve"> (</w:t>
+      </w:r>
+      <w:r>
+        <w:rPr>
+          <w:rFonts w:ascii="Cambria" w:hAnsi="Cambria" w:cs="Calibri"/>
+          <w:b/>
+          <w:sz w:val="24"/>
+          <w:szCs w:val="24"/>
+        </w:rPr>
+        <w:t xml:space="preserve">BCD </w:t>
+      </w:r>
+      <w:r>
+        <w:rPr>
+          <w:rFonts w:ascii="Cambria" w:hAnsi="Cambria" w:cs="Calibri"/>
+          <w:b/>
+          <w:sz w:val="24"/>
+          <w:szCs w:val="24"/>
+        </w:rPr>
+        <w:sym w:font="Wingdings" w:char="F0DF"/>
+      </w:r>
+      <w:r>
+        <w:rPr>
+          <w:rFonts w:ascii="Cambria" w:hAnsi="Cambria" w:cs="Calibri"/>
+          <w:b/>
+          <w:sz w:val="24"/>
+          <w:szCs w:val="24"/>
+        </w:rPr>
+        <w:sym w:font="Wingdings" w:char="F0E0"/>
+      </w:r>
+      <w:r>
+        <w:rPr>
+          <w:rFonts w:ascii="Cambria" w:hAnsi="Cambria" w:cs="Calibri"/>
+          <w:b/>
+          <w:sz w:val="24"/>
+          <w:szCs w:val="24"/>
+        </w:rPr>
+        <w:t xml:space="preserve"> Binary</w:t>
+      </w:r>
+      <w:r>
+        <w:rPr>
+          <w:rFonts w:ascii="Cambria" w:hAnsi="Cambria" w:cs="Calibri"/>
+          <w:b/>
+          <w:sz w:val="24"/>
+          <w:szCs w:val="24"/>
+        </w:rPr>
+        <w:t>)</w:t>
+      </w:r>
+    </w:p>
+    <w:p>
+      <w:pPr>
+        <w:jc w:val="both"/>
+        <w:rPr>
+          <w:rFonts w:ascii="Cambria" w:hAnsi="Cambria" w:cs="Calibri"/>
+          <w:sz w:val="24"/>
+          <w:szCs w:val="24"/>
+        </w:rPr>
+      </w:pPr>
+      <w:r>
+        <w:rPr>
+          <w:rFonts w:ascii="Cambria" w:hAnsi="Cambria" w:cs="Calibri"/>
+          <w:sz w:val="24"/>
+          <w:szCs w:val="24"/>
+        </w:rPr>
+        <w:tab/>
+      </w:r>
+      <w:r>
+        <w:rPr>
+          <w:rFonts w:ascii="Cambria" w:hAnsi="Cambria" w:cs="Calibri"/>
+          <w:sz w:val="24"/>
+          <w:szCs w:val="24"/>
+        </w:rPr>
+        <w:t>The datasheets for the sn184 and sn185 devices show that they perform inverse conversions between binary and BCD</w:t>
+      </w:r>
+      <w:r>
+        <w:rPr>
+          <w:rFonts w:ascii="Cambria" w:hAnsi="Cambria" w:cs="Calibri"/>
+          <w:sz w:val="24"/>
+          <w:szCs w:val="24"/>
+        </w:rPr>
+        <w:t>. The sn184 converts a 6-bit BCD number to binary while the sn185 converts a 6-bit binary number to BCD. I chose to implement their functionality by using a behavior model for an algorithmic approach. There are a couple paragraphs on the datasheet that explain the algorithm for the conversion. In my always block</w:t>
+      </w:r>
+      <w:r>
+        <w:rPr>
+          <w:rFonts w:ascii="Cambria" w:hAnsi="Cambria" w:cs="Calibri"/>
+          <w:sz w:val="24"/>
+          <w:szCs w:val="24"/>
+        </w:rPr>
+        <w:t xml:space="preserve"> for both modules</w:t>
+      </w:r>
+      <w:r>
+        <w:rPr>
+          <w:rFonts w:ascii="Cambria" w:hAnsi="Cambria" w:cs="Calibri"/>
+          <w:sz w:val="24"/>
+          <w:szCs w:val="24"/>
+        </w:rPr>
+        <w:t>, I check the enable signal, which is active-low, and decide whether to output the invalid signal or perform the conversion. An invalid signal will produce a 6-bit value of all 1’s.</w:t>
+      </w:r>
+      <w:r>
+        <w:rPr>
+          <w:rFonts w:ascii="Cambria" w:hAnsi="Cambria" w:cs="Calibri"/>
+          <w:sz w:val="24"/>
+          <w:szCs w:val="24"/>
+        </w:rPr>
+        <w:t xml:space="preserve"> An important situation that I detected in both modules is if the input number can properly be converted. For the sn184, I made sure that the least significant 4 bits were not greater than 9 because digits greater than 9 can’t be represented in BCD. Similarly, in my sn185 module, I made sure that the binary input was not greater than 39 because the conversion would not meaningful. </w:t>
+      </w:r>
+    </w:p>
+    <w:p>
+      <w:pPr>
+        <w:jc w:val="both"/>
+        <w:rPr>
+          <w:rFonts w:ascii="Cambria" w:hAnsi="Cambria" w:cs="Calibri"/>
+          <w:sz w:val="24"/>
+          <w:szCs w:val="24"/>
+        </w:rPr>
+      </w:pPr>
+      <w:r>
+        <w:rPr>
+          <w:rFonts w:ascii="Cambria" w:hAnsi="Cambria" w:cs="Calibri"/>
+          <w:sz w:val="24"/>
+          <w:szCs w:val="24"/>
+        </w:rPr>
+        <w:tab/>
+        <w:t xml:space="preserve">Next, using the 6-bit counter module and a clock module, I wrote a test-bench to cycle through the possible inputs </w:t>
+      </w:r>
+      <w:r>
+        <w:rPr>
+          <w:rFonts w:ascii="Cambria" w:hAnsi="Cambria" w:cs="Calibri"/>
+          <w:sz w:val="24"/>
+          <w:szCs w:val="24"/>
+        </w:rPr>
+        <w:t xml:space="preserve">to ensure successful operation. The diagram from the project 2 specification shows how it should operate and the waveform shows my implementation to be correct. The converters have the invalid </w:t>
+      </w:r>
+      <w:r>
+        <w:rPr>
+          <w:rFonts w:ascii="Cambria" w:hAnsi="Cambria" w:cs="Calibri"/>
+          <w:sz w:val="24"/>
+          <w:szCs w:val="24"/>
+        </w:rPr>
+        <w:t>6’h3F value when the inputs are not able to be converted and the inputs that can be converted are done so correctly.</w:t>
+      </w:r>
+    </w:p>
+    <w:p>
+      <w:pPr>
+        <w:jc w:val="center"/>
+        <w:rPr>
+          <w:rFonts w:ascii="Cambria" w:hAnsi="Cambria" w:cs="Calibri"/>
+          <w:sz w:val="24"/>
+          <w:szCs w:val="24"/>
+        </w:rPr>
+      </w:pPr>
+      <w:r>
+        <w:rPr>
+          <w:rFonts w:ascii="Cambria" w:hAnsi="Cambria" w:cs="Calibri"/>
+          <w:noProof/>
+          <w:sz w:val="24"/>
+          <w:szCs w:val="24"/>
+        </w:rPr>
+        <w:drawing>
+          <wp:inline distT="0" distB="0" distL="0" distR="0" wp14:anchorId="79208BAB" wp14:editId="2E260DE2">
+            <wp:extent cx="4375375" cy="1968601"/>
+            <wp:effectExtent l="0" t="0" r="6350" b="0"/>
+            <wp:docPr id="5" name="Picture 5"/>
+            <wp:cNvGraphicFramePr>
+              <a:graphicFrameLocks xmlns:a="http://schemas.openxmlformats.org/drawingml/2006/main" noChangeAspect="1"/>
+            </wp:cNvGraphicFramePr>
+            <a:graphic xmlns:a="http://schemas.openxmlformats.org/drawingml/2006/main">
+              <a:graphicData uri="http://schemas.openxmlformats.org/drawingml/2006/picture">
+                <pic:pic xmlns:pic="http://schemas.openxmlformats.org/drawingml/2006/picture">
+                  <pic:nvPicPr>
+                    <pic:cNvPr id="5" name="tb_diagram.PNG"/>
+                    <pic:cNvPicPr/>
+                  </pic:nvPicPr>
+                  <pic:blipFill>
+                    <a:blip r:embed="rId5"/>
+                    <a:stretch>
+                      <a:fillRect/>
+                    </a:stretch>
+                  </pic:blipFill>
+                  <pic:spPr>
+                    <a:xfrm>
+                      <a:off x="0" y="0"/>
+                      <a:ext cx="4375375" cy="1968601"/>
+                    </a:xfrm>
+                    <a:prstGeom prst="rect">
+                      <a:avLst/>
+                    </a:prstGeom>
+                  </pic:spPr>
+                </pic:pic>
+              </a:graphicData>
+            </a:graphic>
+          </wp:inline>
+        </w:drawing>
+      </w:r>
+    </w:p>
+    <w:p>
+      <w:pPr>
+        <w:jc w:val="both"/>
+        <w:rPr>
+          <w:rFonts w:ascii="Cambria" w:hAnsi="Cambria" w:cs="Calibri"/>
+          <w:sz w:val="24"/>
+          <w:szCs w:val="24"/>
+        </w:rPr>
+      </w:pPr>
+      <w:r>
+        <w:rPr>
+          <w:rFonts w:ascii="Cambria" w:hAnsi="Cambria" w:cs="Calibri"/>
+          <w:noProof/>
+          <w:sz w:val="24"/>
+          <w:szCs w:val="24"/>
+        </w:rPr>
+        <w:drawing>
+          <wp:inline distT="0" distB="0" distL="0" distR="0" wp14:anchorId="296A6EB6" wp14:editId="23560D23">
+            <wp:extent cx="6858000" cy="1410970"/>
+            <wp:effectExtent l="0" t="0" r="0" b="0"/>
+            <wp:docPr id="2" name="Picture 2"/>
+            <wp:cNvGraphicFramePr>
+              <a:graphicFrameLocks xmlns:a="http://schemas.openxmlformats.org/drawingml/2006/main" noChangeAspect="1"/>
+            </wp:cNvGraphicFramePr>
+            <a:graphic xmlns:a="http://schemas.openxmlformats.org/drawingml/2006/main">
+              <a:graphicData uri="http://schemas.openxmlformats.org/drawingml/2006/picture">
+                <pic:pic xmlns:pic="http://schemas.openxmlformats.org/drawingml/2006/picture">
+                  <pic:nvPicPr>
+                    <pic:cNvPr id="2" name="untimed_wave.PNG"/>
+                    <pic:cNvPicPr/>
+                  </pic:nvPicPr>
+                  <pic:blipFill>
+                    <a:blip r:embed="rId6"/>
+                    <a:stretch>
+                      <a:fillRect/>
+                    </a:stretch>
+                  </pic:blipFill>
+                  <pic:spPr>
+                    <a:xfrm>
+                      <a:off x="0" y="0"/>
+                      <a:ext cx="6858000" cy="1410970"/>
+                    </a:xfrm>
+                    <a:prstGeom prst="rect">
+                      <a:avLst/>
+                    </a:prstGeom>
+                  </pic:spPr>
+                </pic:pic>
+              </a:graphicData>
+            </a:graphic>
+          </wp:inline>
+        </w:drawing>
+      </w:r>
+    </w:p>
+    <w:p>
+      <w:pPr>
+        <w:jc w:val="both"/>
+        <w:rPr>
+          <w:rFonts w:ascii="Cambria" w:hAnsi="Cambria" w:cs="Calibri"/>
+          <w:sz w:val="24"/>
+          <w:szCs w:val="24"/>
+        </w:rPr>
+      </w:pPr>
+      <w:r>
+        <w:rPr>
+          <w:rFonts w:ascii="Cambria" w:hAnsi="Cambria" w:cs="Calibri"/>
+          <w:sz w:val="24"/>
+          <w:szCs w:val="24"/>
+        </w:rPr>
+        <w:tab/>
+        <w:t xml:space="preserve">Once I verified my converters with my testbench, I added a specify block with the right propagation delays from the datasheet. I used the MAX values to show the critical path operation of the circuit. </w:t>
+      </w:r>
+      <w:r>
+        <w:rPr>
+          <w:rFonts w:ascii="Cambria" w:hAnsi="Cambria" w:cs="Calibri"/>
+          <w:sz w:val="24"/>
+          <w:szCs w:val="24"/>
+        </w:rPr>
+        <w:t>The waveform below shows the delayed modules output.</w:t>
+      </w:r>
+    </w:p>
+    <w:p>
+      <w:pPr>
+        <w:jc w:val="both"/>
+        <w:rPr>
+          <w:rFonts w:ascii="Cambria" w:hAnsi="Cambria" w:cs="Calibri"/>
+          <w:sz w:val="24"/>
+          <w:szCs w:val="24"/>
+        </w:rPr>
+      </w:pPr>
+      <w:r>
+        <w:rPr>
+          <w:rFonts w:ascii="Cambria" w:hAnsi="Cambria" w:cs="Calibri"/>
+          <w:noProof/>
+          <w:sz w:val="24"/>
+          <w:szCs w:val="24"/>
+        </w:rPr>
+        <w:lastRenderedPageBreak/>
+        <w:drawing>
+          <wp:inline distT="0" distB="0" distL="0" distR="0" wp14:anchorId="4A8900D5" wp14:editId="323668EB">
+            <wp:extent cx="6858000" cy="1360170"/>
+            <wp:effectExtent l="0" t="0" r="0" b="0"/>
+            <wp:docPr id="3" name="Picture 3"/>
+            <wp:cNvGraphicFramePr>
+              <a:graphicFrameLocks xmlns:a="http://schemas.openxmlformats.org/drawingml/2006/main" noChangeAspect="1"/>
+            </wp:cNvGraphicFramePr>
+            <a:graphic xmlns:a="http://schemas.openxmlformats.org/drawingml/2006/main">
+              <a:graphicData uri="http://schemas.openxmlformats.org/drawingml/2006/picture">
+                <pic:pic xmlns:pic="http://schemas.openxmlformats.org/drawingml/2006/picture">
+                  <pic:nvPicPr>
+                    <pic:cNvPr id="3" name="timed_wave.PNG"/>
+                    <pic:cNvPicPr/>
+                  </pic:nvPicPr>
+                  <pic:blipFill>
+                    <a:blip r:embed="rId7"/>
+                    <a:stretch>
+                      <a:fillRect/>
+                    </a:stretch>
+                  </pic:blipFill>
+                  <pic:spPr>
+                    <a:xfrm>
+                      <a:off x="0" y="0"/>
+                      <a:ext cx="6858000" cy="1360170"/>
+                    </a:xfrm>
+                    <a:prstGeom prst="rect">
+                      <a:avLst/>
+                    </a:prstGeom>
+                  </pic:spPr>
+                </pic:pic>
+              </a:graphicData>
+            </a:graphic>
+          </wp:inline>
+        </w:drawing>
+      </w:r>
+    </w:p>
+    <w:p>
+      <w:pPr>
+        <w:jc w:val="both"/>
+        <w:rPr>
+          <w:rFonts w:ascii="Cambria" w:hAnsi="Cambria" w:cs="Calibri"/>
+          <w:b/>
+          <w:sz w:val="24"/>
+          <w:szCs w:val="24"/>
+        </w:rPr>
+      </w:pPr>
+      <w:r>
+        <w:rPr>
+          <w:rFonts w:ascii="Cambria" w:hAnsi="Cambria" w:cs="Calibri"/>
+          <w:b/>
+          <w:sz w:val="24"/>
+          <w:szCs w:val="24"/>
+        </w:rPr>
+        <w:t>Problem 5: 12-bit Register</w:t>
+      </w:r>
+    </w:p>
+    <w:p>
+      <w:pPr>
+        <w:jc w:val="both"/>
+        <w:rPr>
+          <w:rFonts w:ascii="Cambria" w:hAnsi="Cambria" w:cs="Calibri"/>
+          <w:sz w:val="24"/>
+          <w:szCs w:val="24"/>
+        </w:rPr>
+      </w:pPr>
+      <w:r>
+        <w:rPr>
+          <w:rFonts w:ascii="Cambria" w:hAnsi="Cambria" w:cs="Calibri"/>
+          <w:sz w:val="24"/>
+          <w:szCs w:val="24"/>
+        </w:rPr>
+        <w:tab/>
+      </w:r>
+      <w:r>
+        <w:rPr>
+          <w:rFonts w:ascii="Cambria" w:hAnsi="Cambria" w:cs="Calibri"/>
+          <w:sz w:val="24"/>
+          <w:szCs w:val="24"/>
+        </w:rPr>
+        <w:t xml:space="preserve">Problem 5 outlines a 12-bit register to be implemented </w:t>
+      </w:r>
+      <w:r>
+        <w:rPr>
+          <w:rFonts w:ascii="Cambria" w:hAnsi="Cambria" w:cs="Calibri"/>
+          <w:sz w:val="24"/>
+          <w:szCs w:val="24"/>
+        </w:rPr>
+        <w:t xml:space="preserve">that writes a value on a positive edge of a clock. I used and always block that writes the input to the output on the positive edge of the clock. </w:t>
+      </w:r>
+      <w:proofErr w:type="gramStart"/>
+      <w:r>
+        <w:rPr>
+          <w:rFonts w:ascii="Cambria" w:hAnsi="Cambria" w:cs="Calibri"/>
+          <w:sz w:val="24"/>
+          <w:szCs w:val="24"/>
+        </w:rPr>
+        <w:t>In order to</w:t>
+      </w:r>
+      <w:proofErr w:type="gramEnd"/>
+      <w:r>
+        <w:rPr>
+          <w:rFonts w:ascii="Cambria" w:hAnsi="Cambria" w:cs="Calibri"/>
+          <w:sz w:val="24"/>
+          <w:szCs w:val="24"/>
+        </w:rPr>
+        <w:t xml:space="preserve"> do this, I had to also name the output as a </w:t>
+      </w:r>
+      <w:proofErr w:type="spellStart"/>
+      <w:r>
+        <w:rPr>
+          <w:rFonts w:ascii="Cambria" w:hAnsi="Cambria" w:cs="Calibri"/>
+          <w:sz w:val="24"/>
+          <w:szCs w:val="24"/>
+        </w:rPr>
+        <w:t>reg</w:t>
+      </w:r>
+      <w:proofErr w:type="spellEnd"/>
+      <w:r>
+        <w:rPr>
+          <w:rFonts w:ascii="Cambria" w:hAnsi="Cambria" w:cs="Calibri"/>
+          <w:sz w:val="24"/>
+          <w:szCs w:val="24"/>
+        </w:rPr>
+        <w:t xml:space="preserve"> type to retain the value throughout execution. My testbench tests writing three values to the 12-bit register and the output waveform is shown below. </w:t>
+      </w:r>
+    </w:p>
+    <w:p>
+      <w:pPr>
+        <w:jc w:val="both"/>
+        <w:rPr>
+          <w:rFonts w:ascii="Cambria" w:hAnsi="Cambria" w:cs="Calibri"/>
+          <w:sz w:val="24"/>
+          <w:szCs w:val="24"/>
+        </w:rPr>
+      </w:pPr>
+      <w:r>
+        <w:rPr>
+          <w:rFonts w:ascii="Cambria" w:hAnsi="Cambria" w:cs="Calibri"/>
+          <w:noProof/>
+          <w:sz w:val="24"/>
+          <w:szCs w:val="24"/>
+        </w:rPr>
+        <w:drawing>
+          <wp:inline distT="0" distB="0" distL="0" distR="0" wp14:anchorId="7851B10F" wp14:editId="26E69859">
+            <wp:extent cx="6858000" cy="688340"/>
+            <wp:effectExtent l="0" t="0" r="0" b="0"/>
+            <wp:docPr id="4" name="Picture 4"/>
+            <wp:cNvGraphicFramePr>
+              <a:graphicFrameLocks xmlns:a="http://schemas.openxmlformats.org/drawingml/2006/main" noChangeAspect="1"/>
+            </wp:cNvGraphicFramePr>
+            <a:graphic xmlns:a="http://schemas.openxmlformats.org/drawingml/2006/main">
+              <a:graphicData uri="http://schemas.openxmlformats.org/drawingml/2006/picture">
+                <pic:pic xmlns:pic="http://schemas.openxmlformats.org/drawingml/2006/picture">
+                  <pic:nvPicPr>
+                    <pic:cNvPr id="4" name="wave.PNG"/>
+                    <pic:cNvPicPr/>
+                  </pic:nvPicPr>
+                  <pic:blipFill>
+                    <a:blip r:embed="rId8"/>
+                    <a:stretch>
+                      <a:fillRect/>
+                    </a:stretch>
+                  </pic:blipFill>
+                  <pic:spPr>
+                    <a:xfrm>
+                      <a:off x="0" y="0"/>
+                      <a:ext cx="6858000" cy="688340"/>
+                    </a:xfrm>
+                    <a:prstGeom prst="rect">
+                      <a:avLst/>
+                    </a:prstGeom>
+                  </pic:spPr>
+                </pic:pic>
+              </a:graphicData>
+            </a:graphic>
+          </wp:inline>
+        </w:drawing>
+      </w:r>
+    </w:p>
+    <w:p>
+      <w:pPr>
+        <w:jc w:val="both"/>
+        <w:rPr>
+          <w:rFonts w:ascii="Cambria" w:hAnsi="Cambria" w:cs="Calibri"/>
+          <w:b/>
+          <w:sz w:val="24"/>
+          <w:szCs w:val="24"/>
+        </w:rPr>
+      </w:pPr>
+      <w:r>
+        <w:rPr>
+          <w:rFonts w:ascii="Cambria" w:hAnsi="Cambria" w:cs="Calibri"/>
+          <w:b/>
+          <w:sz w:val="24"/>
+          <w:szCs w:val="24"/>
+        </w:rPr>
+        <w:t>Problem 6: Digital System</w:t>
+      </w:r>
+    </w:p>
+    <w:p>
+      <w:pPr>
+        <w:jc w:val="both"/>
+        <w:rPr>
+          <w:rFonts w:ascii="Cambria" w:hAnsi="Cambria" w:cs="Calibri"/>
+          <w:sz w:val="24"/>
+          <w:szCs w:val="24"/>
+        </w:rPr>
+      </w:pPr>
+      <w:r>
+        <w:rPr>
+          <w:rFonts w:ascii="Cambria" w:hAnsi="Cambria" w:cs="Calibri"/>
+          <w:sz w:val="24"/>
+          <w:szCs w:val="24"/>
+        </w:rPr>
+        <w:tab/>
+      </w:r>
+      <w:r>
+        <w:rPr>
+          <w:rFonts w:ascii="Cambria" w:hAnsi="Cambria" w:cs="Calibri"/>
+          <w:sz w:val="24"/>
+          <w:szCs w:val="24"/>
+        </w:rPr>
+        <w:t xml:space="preserve">The digital system described in problem 6 uses </w:t>
+      </w:r>
+      <w:proofErr w:type="gramStart"/>
+      <w:r>
+        <w:rPr>
+          <w:rFonts w:ascii="Cambria" w:hAnsi="Cambria" w:cs="Calibri"/>
+          <w:sz w:val="24"/>
+          <w:szCs w:val="24"/>
+        </w:rPr>
+        <w:t>all of</w:t>
+      </w:r>
+      <w:proofErr w:type="gramEnd"/>
+      <w:r>
+        <w:rPr>
+          <w:rFonts w:ascii="Cambria" w:hAnsi="Cambria" w:cs="Calibri"/>
+          <w:sz w:val="24"/>
+          <w:szCs w:val="24"/>
+        </w:rPr>
+        <w:t xml:space="preserve"> the modules created in the previous problems. </w:t>
+      </w:r>
+      <w:r>
+        <w:rPr>
+          <w:rFonts w:ascii="Cambria" w:hAnsi="Cambria" w:cs="Calibri"/>
+          <w:sz w:val="24"/>
+          <w:szCs w:val="24"/>
+        </w:rPr>
+        <w:t xml:space="preserve">I began by creating the transmit module with a counter, sn185, and 12-bit register. I tested it in a custom testbench to see if it worked. Then I instantiated a 12-bit register and a sn184 in the receive module and tested its </w:t>
+      </w:r>
+      <w:r>
+        <w:rPr>
+          <w:rFonts w:ascii="Cambria" w:hAnsi="Cambria" w:cs="Calibri"/>
+          <w:sz w:val="24"/>
+          <w:szCs w:val="24"/>
+        </w:rPr>
+        <w:t>valid output signal to make sure it worked. Finally, I implemented the whole system in my system</w:t>
+      </w:r>
+      <w:r>
+        <w:rPr>
+          <w:rFonts w:ascii="Cambria" w:hAnsi="Cambria" w:cs="Calibri"/>
+          <w:sz w:val="24"/>
+          <w:szCs w:val="24"/>
+        </w:rPr>
+        <w:t>1</w:t>
+      </w:r>
+      <w:r>
+        <w:rPr>
+          <w:rFonts w:ascii="Cambria" w:hAnsi="Cambria" w:cs="Calibri"/>
+          <w:sz w:val="24"/>
+          <w:szCs w:val="24"/>
+        </w:rPr>
+        <w:t>_</w:t>
+      </w:r>
+      <w:proofErr w:type="gramStart"/>
+      <w:r>
+        <w:rPr>
+          <w:rFonts w:ascii="Cambria" w:hAnsi="Cambria" w:cs="Calibri"/>
+          <w:sz w:val="24"/>
+          <w:szCs w:val="24"/>
+        </w:rPr>
+        <w:t>cgrundey.v</w:t>
+      </w:r>
+      <w:proofErr w:type="gramEnd"/>
+      <w:r>
+        <w:rPr>
+          <w:rFonts w:ascii="Cambria" w:hAnsi="Cambria" w:cs="Calibri"/>
+          <w:sz w:val="24"/>
+          <w:szCs w:val="24"/>
+        </w:rPr>
+        <w:t xml:space="preserve"> file that instantiated the clock, transmit, and receive modules. The clock period seemed to prevent the output from working correctly so I increased it to 100.</w:t>
+      </w:r>
+      <w:r>
+        <w:rPr>
+          <w:rFonts w:ascii="Cambria" w:hAnsi="Cambria" w:cs="Calibri"/>
+          <w:sz w:val="24"/>
+          <w:szCs w:val="24"/>
+        </w:rPr>
+        <w:t xml:space="preserve"> The system provided the correct </w:t>
+      </w:r>
+      <w:proofErr w:type="gramStart"/>
+      <w:r>
+        <w:rPr>
+          <w:rFonts w:ascii="Cambria" w:hAnsi="Cambria" w:cs="Calibri"/>
+          <w:sz w:val="24"/>
+          <w:szCs w:val="24"/>
+        </w:rPr>
+        <w:t>outputs,</w:t>
+      </w:r>
+      <w:proofErr w:type="gramEnd"/>
+      <w:r>
+        <w:rPr>
+          <w:rFonts w:ascii="Cambria" w:hAnsi="Cambria" w:cs="Calibri"/>
+          <w:sz w:val="24"/>
+          <w:szCs w:val="24"/>
+        </w:rPr>
+        <w:t xml:space="preserve"> however, the output was delayed 2 clock cycles caused by the delay in the receive module. I had to account for this when observing the output waveforms shown below. </w:t>
+      </w:r>
+    </w:p>
+    <w:p>
+      <w:pPr>
+        <w:jc w:val="both"/>
+        <w:rPr>
+          <w:rFonts w:ascii="Cambria" w:hAnsi="Cambria" w:cs="Calibri"/>
+          <w:sz w:val="24"/>
+          <w:szCs w:val="24"/>
+        </w:rPr>
+      </w:pPr>
+      <w:r>
+        <w:rPr>
+          <w:rFonts w:ascii="Cambria" w:hAnsi="Cambria" w:cs="Calibri"/>
+          <w:noProof/>
+          <w:sz w:val="24"/>
+          <w:szCs w:val="24"/>
+        </w:rPr>
+        <w:drawing>
+          <wp:inline distT="0" distB="0" distL="0" distR="0" wp14:anchorId="5D5FF63B" wp14:editId="0DBC0AB3">
+            <wp:extent cx="6858000" cy="1271905"/>
+            <wp:effectExtent l="0" t="0" r="0" b="4445"/>
+            <wp:docPr id="7" name="Picture 7"/>
+            <wp:cNvGraphicFramePr>
+              <a:graphicFrameLocks xmlns:a="http://schemas.openxmlformats.org/drawingml/2006/main" noChangeAspect="1"/>
+            </wp:cNvGraphicFramePr>
+            <a:graphic xmlns:a="http://schemas.openxmlformats.org/drawingml/2006/main">
+              <a:graphicData uri="http://schemas.openxmlformats.org/drawingml/2006/picture">
+                <pic:pic xmlns:pic="http://schemas.openxmlformats.org/drawingml/2006/picture">
+                  <pic:nvPicPr>
+                    <pic:cNvPr id="7" name="system1_wave1.PNG"/>
+                    <pic:cNvPicPr/>
+                  </pic:nvPicPr>
+                  <pic:blipFill>
+                    <a:blip r:embed="rId9"/>
+                    <a:stretch>
+                      <a:fillRect/>
+                    </a:stretch>
+                  </pic:blipFill>
+                  <pic:spPr>
+                    <a:xfrm>
+                      <a:off x="0" y="0"/>
+                      <a:ext cx="6858000" cy="1271905"/>
+                    </a:xfrm>
+                    <a:prstGeom prst="rect">
+                      <a:avLst/>
+                    </a:prstGeom>
+                  </pic:spPr>
+                </pic:pic>
+              </a:graphicData>
+            </a:graphic>
+          </wp:inline>
+        </w:drawing>
+      </w:r>
+    </w:p>
+    <w:p>
+      <w:pPr>
+        <w:jc w:val="both"/>
+        <w:rPr>
+          <w:rFonts w:ascii="Cambria" w:hAnsi="Cambria" w:cs="Calibri"/>
+          <w:sz w:val="24"/>
+          <w:szCs w:val="24"/>
+        </w:rPr>
+      </w:pPr>
+      <w:r>
+        <w:rPr>
+          <w:rFonts w:ascii="Cambria" w:hAnsi="Cambria" w:cs="Calibri"/>
+          <w:noProof/>
+          <w:sz w:val="24"/>
+          <w:szCs w:val="24"/>
+        </w:rPr>
+        <w:drawing>
+          <wp:inline distT="0" distB="0" distL="0" distR="0" wp14:anchorId="747EC90B" wp14:editId="55BCA668">
+            <wp:extent cx="6858000" cy="1235075"/>
+            <wp:effectExtent l="0" t="0" r="0" b="3175"/>
+            <wp:docPr id="8" name="Picture 8"/>
+            <wp:cNvGraphicFramePr>
+              <a:graphicFrameLocks xmlns:a="http://schemas.openxmlformats.org/drawingml/2006/main" noChangeAspect="1"/>
+            </wp:cNvGraphicFramePr>
+            <a:graphic xmlns:a="http://schemas.openxmlformats.org/drawingml/2006/main">
+              <a:graphicData uri="http://schemas.openxmlformats.org/drawingml/2006/picture">
+                <pic:pic xmlns:pic="http://schemas.openxmlformats.org/drawingml/2006/picture">
+                  <pic:nvPicPr>
+                    <pic:cNvPr id="8" name="system1_wave.PNG"/>
+                    <pic:cNvPicPr/>
+                  </pic:nvPicPr>
+                  <pic:blipFill>
+                    <a:blip r:embed="rId10"/>
+                    <a:stretch>
+                      <a:fillRect/>
+                    </a:stretch>
+                  </pic:blipFill>
+                  <pic:spPr>
+                    <a:xfrm>
+                      <a:off x="0" y="0"/>
+                      <a:ext cx="6858000" cy="1235075"/>
+                    </a:xfrm>
+                    <a:prstGeom prst="rect">
+                      <a:avLst/>
+                    </a:prstGeom>
+                  </pic:spPr>
+                </pic:pic>
+              </a:graphicData>
+            </a:graphic>
+          </wp:inline>
+        </w:drawing>
+      </w:r>
+    </w:p>
+    <w:p>
+      <w:pPr>
+        <w:jc w:val="both"/>
+        <w:rPr>
+          <w:rFonts w:ascii="Cambria" w:hAnsi="Cambria" w:cs="Calibri"/>
+          <w:sz w:val="24"/>
+          <w:szCs w:val="24"/>
+        </w:rPr>
+      </w:pPr>
+      <w:r>
+        <w:rPr>
+          <w:rFonts w:ascii="Cambria" w:hAnsi="Cambria" w:cs="Calibri"/>
+          <w:sz w:val="24"/>
+          <w:szCs w:val="24"/>
+        </w:rPr>
+        <w:tab/>
+        <w:t xml:space="preserve">In system 2, </w:t>
+      </w:r>
+      <w:r>
+        <w:rPr>
+          <w:rFonts w:ascii="Cambria" w:hAnsi="Cambria" w:cs="Calibri"/>
+          <w:sz w:val="24"/>
+          <w:szCs w:val="24"/>
+        </w:rPr>
+        <w:t xml:space="preserve">a smaller clock period is used to show incorrect operation. I tried a few different period values and found that </w:t>
+      </w:r>
+      <w:r>
+        <w:rPr>
+          <w:rFonts w:ascii="Cambria" w:hAnsi="Cambria" w:cs="Calibri"/>
+          <w:sz w:val="24"/>
+          <w:szCs w:val="24"/>
+        </w:rPr>
+        <w:t>70</w:t>
+      </w:r>
+      <w:r>
+        <w:rPr>
+          <w:rFonts w:ascii="Cambria" w:hAnsi="Cambria" w:cs="Calibri"/>
+          <w:sz w:val="24"/>
+          <w:szCs w:val="24"/>
+        </w:rPr>
+        <w:t>ns was where the system did not function properly.</w:t>
+      </w:r>
+      <w:r>
+        <w:rPr>
+          <w:rFonts w:ascii="Cambria" w:hAnsi="Cambria" w:cs="Calibri"/>
+          <w:sz w:val="24"/>
+          <w:szCs w:val="24"/>
+        </w:rPr>
+        <w:t xml:space="preserve"> </w:t>
+      </w:r>
+      <w:r>
+        <w:rPr>
+          <w:rFonts w:ascii="Cambria" w:hAnsi="Cambria" w:cs="Calibri"/>
+          <w:sz w:val="24"/>
+          <w:szCs w:val="24"/>
+        </w:rPr>
+        <w:t xml:space="preserve">The propagation delays of the modules in the system makes the critical path </w:t>
+      </w:r>
+      <w:r>
+        <w:rPr>
+          <w:rFonts w:ascii="Cambria" w:hAnsi="Cambria" w:cs="Calibri"/>
+          <w:sz w:val="24"/>
+          <w:szCs w:val="24"/>
+        </w:rPr>
+        <w:t>not able to execute fully</w:t>
+      </w:r>
+      <w:r>
+        <w:rPr>
+          <w:rFonts w:ascii="Cambria" w:hAnsi="Cambria" w:cs="Calibri"/>
+          <w:sz w:val="24"/>
+          <w:szCs w:val="24"/>
+        </w:rPr>
+        <w:t>.</w:t>
+      </w:r>
+      <w:r>
+        <w:rPr>
+          <w:rFonts w:ascii="Cambria" w:hAnsi="Cambria" w:cs="Calibri"/>
+          <w:sz w:val="24"/>
+          <w:szCs w:val="24"/>
+        </w:rPr>
+        <w:t xml:space="preserve"> The waveforms for system 2 are shown below.</w:t>
+      </w:r>
+    </w:p>
+    <w:p>
+      <w:pPr>
+        <w:jc w:val="both"/>
+        <w:rPr>
+          <w:rFonts w:ascii="Cambria" w:hAnsi="Cambria" w:cs="Calibri"/>
+          <w:sz w:val="24"/>
+          <w:szCs w:val="24"/>
+        </w:rPr>
+      </w:pPr>
+      <w:r>
+        <w:rPr>
+          <w:rFonts w:ascii="Cambria" w:hAnsi="Cambria" w:cs="Calibri"/>
+          <w:noProof/>
+          <w:sz w:val="24"/>
+          <w:szCs w:val="24"/>
+        </w:rPr>
+        <w:drawing>
+          <wp:inline distT="0" distB="0" distL="0" distR="0" wp14:anchorId="7C2A4803" wp14:editId="1D3B2F4C">
+            <wp:extent cx="6858000" cy="1251585"/>
+            <wp:effectExtent l="0" t="0" r="0" b="5715"/>
+            <wp:docPr id="9" name="Picture 9"/>
+            <wp:cNvGraphicFramePr>
+              <a:graphicFrameLocks xmlns:a="http://schemas.openxmlformats.org/drawingml/2006/main" noChangeAspect="1"/>
+            </wp:cNvGraphicFramePr>
+            <a:graphic xmlns:a="http://schemas.openxmlformats.org/drawingml/2006/main">
+              <a:graphicData uri="http://schemas.openxmlformats.org/drawingml/2006/picture">
+                <pic:pic xmlns:pic="http://schemas.openxmlformats.org/drawingml/2006/picture">
+                  <pic:nvPicPr>
+                    <pic:cNvPr id="9" name="system2_wave.PNG"/>
+                    <pic:cNvPicPr/>
+                  </pic:nvPicPr>
+                  <pic:blipFill>
+                    <a:blip r:embed="rId11"/>
+                    <a:stretch>
+                      <a:fillRect/>
+                    </a:stretch>
+                  </pic:blipFill>
+                  <pic:spPr>
+                    <a:xfrm>
+                      <a:off x="0" y="0"/>
+                      <a:ext cx="6858000" cy="1251585"/>
+                    </a:xfrm>
+                    <a:prstGeom prst="rect">
+                      <a:avLst/>
+                    </a:prstGeom>
+                  </pic:spPr>
+                </pic:pic>
+              </a:graphicData>
+            </a:graphic>
+          </wp:inline>
+        </w:drawing>
+      </w:r>
+    </w:p>
+    <w:p>
+      <w:pPr>
+        <w:jc w:val="both"/>
+        <w:rPr>
+          <w:rFonts w:ascii="Cambria" w:hAnsi="Cambria" w:cs="Calibri"/>
+          <w:sz w:val="24"/>
+          <w:szCs w:val="24"/>
+        </w:rPr>
+      </w:pPr>
+      <w:r>
+        <w:rPr>
+          <w:rFonts w:ascii="Cambria" w:hAnsi="Cambria" w:cs="Calibri"/>
+          <w:noProof/>
+          <w:sz w:val="24"/>
+          <w:szCs w:val="24"/>
+        </w:rPr>
+        <w:lastRenderedPageBreak/>
+        <w:drawing>
+          <wp:inline distT="0" distB="0" distL="0" distR="0" wp14:anchorId="27819344" wp14:editId="402FF043">
+            <wp:extent cx="6858000" cy="1263650"/>
+            <wp:effectExtent l="0" t="0" r="0" b="0"/>
+            <wp:docPr id="10" name="Picture 10"/>
+            <wp:cNvGraphicFramePr>
+              <a:graphicFrameLocks xmlns:a="http://schemas.openxmlformats.org/drawingml/2006/main" noChangeAspect="1"/>
+            </wp:cNvGraphicFramePr>
+            <a:graphic xmlns:a="http://schemas.openxmlformats.org/drawingml/2006/main">
+              <a:graphicData uri="http://schemas.openxmlformats.org/drawingml/2006/picture">
+                <pic:pic xmlns:pic="http://schemas.openxmlformats.org/drawingml/2006/picture">
+                  <pic:nvPicPr>
+                    <pic:cNvPr id="10" name="system2_wave2.PNG"/>
+                    <pic:cNvPicPr/>
+                  </pic:nvPicPr>
+                  <pic:blipFill>
+                    <a:blip r:embed="rId12"/>
+                    <a:stretch>
+                      <a:fillRect/>
+                    </a:stretch>
+                  </pic:blipFill>
+                  <pic:spPr>
+                    <a:xfrm>
+                      <a:off x="0" y="0"/>
+                      <a:ext cx="6858000" cy="1263650"/>
+                    </a:xfrm>
+                    <a:prstGeom prst="rect">
+                      <a:avLst/>
+                    </a:prstGeom>
+                  </pic:spPr>
+                </pic:pic>
+              </a:graphicData>
+            </a:graphic>
+          </wp:inline>
+        </w:drawing>
+      </w:r>
+    </w:p>
+    <w:p>
+      <w:pPr>
+        <w:jc w:val="both"/>
+        <w:rPr>
+          <w:rFonts w:ascii="Cambria" w:hAnsi="Cambria" w:cs="Calibri"/>
+          <w:b/>
+          <w:sz w:val="24"/>
+          <w:szCs w:val="24"/>
+        </w:rPr>
+      </w:pPr>
+      <w:r>
+        <w:rPr>
+          <w:rFonts w:ascii="Cambria" w:hAnsi="Cambria" w:cs="Calibri"/>
+          <w:b/>
+          <w:sz w:val="24"/>
+          <w:szCs w:val="24"/>
+        </w:rPr>
+        <w:t>Conclusion</w:t>
+      </w:r>
+    </w:p>
+    <w:p>
+      <w:pPr>
+        <w:jc w:val="both"/>
+        <w:rPr>
+          <w:rFonts w:ascii="Cambria" w:hAnsi="Cambria" w:cs="Calibri"/>
+          <w:sz w:val="24"/>
+          <w:szCs w:val="24"/>
+        </w:rPr>
+      </w:pPr>
+      <w:r>
+        <w:rPr>
+          <w:rFonts w:ascii="Cambria" w:hAnsi="Cambria" w:cs="Calibri"/>
+          <w:sz w:val="24"/>
+          <w:szCs w:val="24"/>
+        </w:rPr>
+        <w:tab/>
+      </w:r>
+      <w:bookmarkStart w:id="0" w:name="_GoBack"/>
+      <w:bookmarkEnd w:id="0"/>
+    </w:p>
+    <w:p>
+      <w:pPr>
+        <w:jc w:val="both"/>
+        <w:rPr>
+          <w:rFonts w:ascii="Cambria" w:hAnsi="Cambria" w:cs="Calibri"/>
           <w:sz w:val="24"/>
           <w:szCs w:val="24"/>
         </w:rPr>
@@ -1683,10 +2814,6 @@
     <w:lsdException w:name="Book Title" w:uiPriority="33" w:qFormat="1"/>
     <w:lsdException w:name="Bibliography" w:semiHidden="1" w:uiPriority="37" w:unhideWhenUsed="1"/>
     <w:lsdException w:name="TOC Heading" w:semiHidden="1" w:uiPriority="39" w:unhideWhenUsed="1" w:qFormat="1"/>
-    <w:lsdException w:name="Grid Table Light" w:semiHidden="1" w:unhideWhenUsed="1"/>
-    <w:lsdException w:name="Grid Table 1 Light" w:semiHidden="1" w:unhideWhenUsed="1"/>
-    <w:lsdException w:name="Grid Table 2" w:semiHidden="1" w:unhideWhenUsed="1"/>
-    <w:lsdException w:name="Grid Table 3" w:semiHidden="1" w:unhideWhenUsed="1"/>
     <w:lsdException w:name="Grid Table 4" w:uiPriority="49"/>
     <w:lsdException w:name="Grid Table 5 Dark" w:uiPriority="50"/>
     <w:lsdException w:name="Grid Table 6 Colorful" w:uiPriority="51"/>

</xml_diff>

<commit_message>
Everything should be working
Finished
</commit_message>
<xml_diff>
--- a/cgrundey_P2_report.docx
+++ b/cgrundey_P2_report.docx
@@ -290,6 +290,73 @@
       <w:r>
         <w:rPr>
           <w:rFonts w:ascii="Cambria" w:hAnsi="Cambria" w:cs="Calibri"/>
+          <w:noProof/>
+          <w:sz w:val="24"/>
+          <w:szCs w:val="24"/>
+        </w:rPr>
+        <mc:AlternateContent>
+          <mc:Choice Requires="wpi">
+            <w:drawing>
+              <wp:anchor distT="0" distB="0" distL="114300" distR="114300" simplePos="0" relativeHeight="251659264" behindDoc="0" locked="0" layoutInCell="1" allowOverlap="1" wp14:anchorId="71567D5F" wp14:editId="0165FDE0">
+                <wp:simplePos x="0" y="0"/>
+                <wp:positionH relativeFrom="column">
+                  <wp:posOffset>2435495</wp:posOffset>
+                </wp:positionH>
+                <wp:positionV relativeFrom="paragraph">
+                  <wp:posOffset>-175739</wp:posOffset>
+                </wp:positionV>
+                <wp:extent cx="2140920" cy="564480"/>
+                <wp:effectExtent l="38100" t="57150" r="0" b="64770"/>
+                <wp:wrapNone/>
+                <wp:docPr id="23" name="Ink 23"/>
+                <wp:cNvGraphicFramePr/>
+                <a:graphic xmlns:a="http://schemas.openxmlformats.org/drawingml/2006/main">
+                  <a:graphicData uri="http://schemas.microsoft.com/office/word/2010/wordprocessingInk">
+                    <w14:contentPart bwMode="auto" r:id="rId4">
+                      <w14:nvContentPartPr>
+                        <w14:cNvContentPartPr/>
+                      </w14:nvContentPartPr>
+                      <w14:xfrm>
+                        <a:off x="0" y="0"/>
+                        <a:ext cx="2140920" cy="564480"/>
+                      </w14:xfrm>
+                    </w14:contentPart>
+                  </a:graphicData>
+                </a:graphic>
+              </wp:anchor>
+            </w:drawing>
+          </mc:Choice>
+          <mc:Fallback>
+            <w:pict>
+              <v:shapetype w14:anchorId="620F9182" id="_x0000_t75" coordsize="21600,21600" o:spt="75" o:preferrelative="t" path="m@4@5l@4@11@9@11@9@5xe" filled="f" stroked="f">
+                <v:stroke joinstyle="miter"/>
+                <v:formulas>
+                  <v:f eqn="if lineDrawn pixelLineWidth 0"/>
+                  <v:f eqn="sum @0 1 0"/>
+                  <v:f eqn="sum 0 0 @1"/>
+                  <v:f eqn="prod @2 1 2"/>
+                  <v:f eqn="prod @3 21600 pixelWidth"/>
+                  <v:f eqn="prod @3 21600 pixelHeight"/>
+                  <v:f eqn="sum @0 0 1"/>
+                  <v:f eqn="prod @6 1 2"/>
+                  <v:f eqn="prod @7 21600 pixelWidth"/>
+                  <v:f eqn="sum @8 21600 0"/>
+                  <v:f eqn="prod @7 21600 pixelHeight"/>
+                  <v:f eqn="sum @10 21600 0"/>
+                </v:formulas>
+                <v:path o:extrusionok="f" gradientshapeok="t" o:connecttype="rect"/>
+                <o:lock v:ext="edit" aspectratio="t"/>
+              </v:shapetype>
+              <v:shape id="Ink 23" o:spid="_x0000_s1026" type="#_x0000_t75" style="position:absolute;margin-left:190.35pt;margin-top:-15.25pt;width:171.45pt;height:47.3pt;z-index:251659264;visibility:visible;mso-wrap-style:square;mso-wrap-distance-left:9pt;mso-wrap-distance-top:0;mso-wrap-distance-right:9pt;mso-wrap-distance-bottom:0;mso-position-horizontal:absolute;mso-position-horizontal-relative:text;mso-position-vertical:absolute;mso-position-vertical-relative:text" o:gfxdata="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">
+                <v:imagedata r:id="rId5" o:title=""/>
+              </v:shape>
+            </w:pict>
+          </mc:Fallback>
+        </mc:AlternateContent>
+      </w:r>
+      <w:r>
+        <w:rPr>
+          <w:rFonts w:ascii="Cambria" w:hAnsi="Cambria" w:cs="Calibri"/>
           <w:sz w:val="24"/>
           <w:szCs w:val="24"/>
         </w:rPr>
@@ -1425,6 +1492,326 @@
           <w:szCs w:val="24"/>
         </w:rPr>
         <w:lastRenderedPageBreak/>
+        <w:t>Objective</w:t>
+      </w:r>
+    </w:p>
+    <w:p>
+      <w:pPr>
+        <w:tabs>
+          <w:tab w:val="left" w:pos="1080"/>
+        </w:tabs>
+        <w:jc w:val="both"/>
+        <w:rPr>
+          <w:rFonts w:ascii="Cambria" w:hAnsi="Cambria" w:cs="Calibri"/>
+          <w:sz w:val="24"/>
+          <w:szCs w:val="24"/>
+        </w:rPr>
+      </w:pPr>
+      <w:r>
+        <w:rPr>
+          <w:rFonts w:ascii="Cambria" w:hAnsi="Cambria" w:cs="Calibri"/>
+          <w:b/>
+          <w:sz w:val="24"/>
+          <w:szCs w:val="24"/>
+        </w:rPr>
+        <w:tab/>
+      </w:r>
+      <w:r>
+        <w:rPr>
+          <w:rFonts w:ascii="Cambria" w:hAnsi="Cambria" w:cs="Calibri"/>
+          <w:sz w:val="24"/>
+          <w:szCs w:val="24"/>
+        </w:rPr>
+        <w:t xml:space="preserve">Project 2 describes several hardware components to model in Verilog that will later be used in a </w:t>
+      </w:r>
+      <w:r>
+        <w:rPr>
+          <w:rFonts w:ascii="Cambria" w:hAnsi="Cambria" w:cs="Calibri"/>
+          <w:sz w:val="24"/>
+          <w:szCs w:val="24"/>
+        </w:rPr>
+        <w:t>transmit-receive system.</w:t>
+      </w:r>
+      <w:r>
+        <w:rPr>
+          <w:rFonts w:ascii="Cambria" w:hAnsi="Cambria" w:cs="Calibri"/>
+          <w:sz w:val="24"/>
+          <w:szCs w:val="24"/>
+        </w:rPr>
+        <w:t xml:space="preserve"> Each component is tested to ensure its success with test bench files that cycle through possible inputs to produce outputs.</w:t>
+      </w:r>
+      <w:r>
+        <w:rPr>
+          <w:rFonts w:ascii="Cambria" w:hAnsi="Cambria" w:cs="Calibri"/>
+          <w:sz w:val="24"/>
+          <w:szCs w:val="24"/>
+        </w:rPr>
+        <w:t xml:space="preserve"> This first module is a 6-bit counter that has delays</w:t>
+      </w:r>
+      <w:r>
+        <w:rPr>
+          <w:rFonts w:ascii="Cambria" w:hAnsi="Cambria" w:cs="Calibri"/>
+          <w:sz w:val="24"/>
+          <w:szCs w:val="24"/>
+        </w:rPr>
+        <w:t xml:space="preserve"> </w:t>
+      </w:r>
+      <w:r>
+        <w:rPr>
+          <w:rFonts w:ascii="Cambria" w:hAnsi="Cambria" w:cs="Calibri"/>
+          <w:sz w:val="24"/>
+          <w:szCs w:val="24"/>
+        </w:rPr>
+        <w:t xml:space="preserve">and </w:t>
+      </w:r>
+      <w:r>
+        <w:rPr>
+          <w:rFonts w:ascii="Cambria" w:hAnsi="Cambria" w:cs="Calibri"/>
+          <w:sz w:val="24"/>
+          <w:szCs w:val="24"/>
+        </w:rPr>
+        <w:t>increments and outputs on a positive clock edge.</w:t>
+      </w:r>
+      <w:r>
+        <w:rPr>
+          <w:rFonts w:ascii="Cambria" w:hAnsi="Cambria" w:cs="Calibri"/>
+          <w:sz w:val="24"/>
+          <w:szCs w:val="24"/>
+        </w:rPr>
+        <w:t xml:space="preserve"> The next modules are two 6-bit converters. One converter, sn184, converts a 6-bit BCD number to a 6-bit binary number. The other, sn185, converts a 6-bit binary number to a 6-bit BCD number. Each have the same propagation delay characteristics.</w:t>
+      </w:r>
+      <w:r>
+        <w:rPr>
+          <w:rFonts w:ascii="Cambria" w:hAnsi="Cambria" w:cs="Calibri"/>
+          <w:sz w:val="24"/>
+          <w:szCs w:val="24"/>
+        </w:rPr>
+        <w:t xml:space="preserve"> A test bench using a clock, counter, and both converters</w:t>
+      </w:r>
+      <w:r>
+        <w:rPr>
+          <w:rFonts w:ascii="Cambria" w:hAnsi="Cambria" w:cs="Calibri"/>
+          <w:sz w:val="24"/>
+          <w:szCs w:val="24"/>
+        </w:rPr>
+        <w:t xml:space="preserve"> </w:t>
+      </w:r>
+      <w:r>
+        <w:rPr>
+          <w:rFonts w:ascii="Cambria" w:hAnsi="Cambria" w:cs="Calibri"/>
+          <w:sz w:val="24"/>
+          <w:szCs w:val="24"/>
+        </w:rPr>
+        <w:t>fully tests the modules. T</w:t>
+      </w:r>
+      <w:r>
+        <w:rPr>
+          <w:rFonts w:ascii="Cambria" w:hAnsi="Cambria" w:cs="Calibri"/>
+          <w:sz w:val="24"/>
+          <w:szCs w:val="24"/>
+        </w:rPr>
+        <w:t xml:space="preserve">he spec </w:t>
+      </w:r>
+      <w:r>
+        <w:rPr>
+          <w:rFonts w:ascii="Cambria" w:hAnsi="Cambria" w:cs="Calibri"/>
+          <w:sz w:val="24"/>
+          <w:szCs w:val="24"/>
+        </w:rPr>
+        <w:t xml:space="preserve">also </w:t>
+      </w:r>
+      <w:r>
+        <w:rPr>
+          <w:rFonts w:ascii="Cambria" w:hAnsi="Cambria" w:cs="Calibri"/>
+          <w:sz w:val="24"/>
+          <w:szCs w:val="24"/>
+        </w:rPr>
+        <w:t>requires the implementation of a 12-bit register</w:t>
+      </w:r>
+      <w:r>
+        <w:rPr>
+          <w:rFonts w:ascii="Cambria" w:hAnsi="Cambria" w:cs="Calibri"/>
+          <w:sz w:val="24"/>
+          <w:szCs w:val="24"/>
+        </w:rPr>
+        <w:t xml:space="preserve">. The register </w:t>
+      </w:r>
+      <w:r>
+        <w:rPr>
+          <w:rFonts w:ascii="Cambria" w:hAnsi="Cambria" w:cs="Calibri"/>
+          <w:sz w:val="24"/>
+          <w:szCs w:val="24"/>
+        </w:rPr>
+        <w:t xml:space="preserve">writes </w:t>
+      </w:r>
+      <w:r>
+        <w:rPr>
+          <w:rFonts w:ascii="Cambria" w:hAnsi="Cambria" w:cs="Calibri"/>
+          <w:sz w:val="24"/>
+          <w:szCs w:val="24"/>
+        </w:rPr>
+        <w:t xml:space="preserve">the input </w:t>
+      </w:r>
+      <w:r>
+        <w:rPr>
+          <w:rFonts w:ascii="Cambria" w:hAnsi="Cambria" w:cs="Calibri"/>
+          <w:sz w:val="24"/>
+          <w:szCs w:val="24"/>
+        </w:rPr>
+        <w:t xml:space="preserve">to its output on a positive clock edge.  </w:t>
+      </w:r>
+      <w:r>
+        <w:rPr>
+          <w:rFonts w:ascii="Cambria" w:hAnsi="Cambria" w:cs="Calibri"/>
+          <w:sz w:val="24"/>
+          <w:szCs w:val="24"/>
+        </w:rPr>
+        <w:t>There are no propagation delays in this module per the project spec.</w:t>
+      </w:r>
+      <w:r>
+        <w:rPr>
+          <w:rFonts w:ascii="Cambria" w:hAnsi="Cambria" w:cs="Calibri"/>
+          <w:sz w:val="24"/>
+          <w:szCs w:val="24"/>
+        </w:rPr>
+        <w:t xml:space="preserve"> </w:t>
+      </w:r>
+      <w:r>
+        <w:rPr>
+          <w:rFonts w:ascii="Cambria" w:hAnsi="Cambria" w:cs="Calibri"/>
+          <w:sz w:val="24"/>
+          <w:szCs w:val="24"/>
+        </w:rPr>
+        <w:t xml:space="preserve">Lastly, there are two modules called transmit and receive that are supposed to simulate a data transmission. </w:t>
+      </w:r>
+      <w:r>
+        <w:rPr>
+          <w:rFonts w:ascii="Cambria" w:hAnsi="Cambria" w:cs="Calibri"/>
+          <w:sz w:val="24"/>
+          <w:szCs w:val="24"/>
+        </w:rPr>
+        <w:t>The counter module is used to produce inputs to the system, the registers are the transport mechan</w:t>
+      </w:r>
+      <w:bookmarkStart w:id="0" w:name="_GoBack"/>
+      <w:bookmarkEnd w:id="0"/>
+      <w:r>
+        <w:rPr>
+          <w:rFonts w:ascii="Cambria" w:hAnsi="Cambria" w:cs="Calibri"/>
+          <w:sz w:val="24"/>
+          <w:szCs w:val="24"/>
+        </w:rPr>
+        <w:t xml:space="preserve">ism, and converters are used as a form of error checking. </w:t>
+      </w:r>
+      <w:r>
+        <w:rPr>
+          <w:rFonts w:ascii="Cambria" w:hAnsi="Cambria" w:cs="Calibri"/>
+          <w:sz w:val="24"/>
+          <w:szCs w:val="24"/>
+        </w:rPr>
+        <w:t>After checking each module’s functionality, this system should work and demonstrate their usefulness in circuits.</w:t>
+      </w:r>
+      <w:r>
+        <w:rPr>
+          <w:rFonts w:ascii="Cambria" w:hAnsi="Cambria" w:cs="Calibri"/>
+          <w:sz w:val="24"/>
+          <w:szCs w:val="24"/>
+        </w:rPr>
+        <w:t xml:space="preserve"> The system diagram </w:t>
+      </w:r>
+      <w:r>
+        <w:rPr>
+          <w:rFonts w:ascii="Cambria" w:hAnsi="Cambria" w:cs="Calibri"/>
+          <w:sz w:val="24"/>
+          <w:szCs w:val="24"/>
+        </w:rPr>
+        <w:t xml:space="preserve">from the spec </w:t>
+      </w:r>
+      <w:r>
+        <w:rPr>
+          <w:rFonts w:ascii="Cambria" w:hAnsi="Cambria" w:cs="Calibri"/>
+          <w:sz w:val="24"/>
+          <w:szCs w:val="24"/>
+        </w:rPr>
+        <w:t>is shown below.</w:t>
+      </w:r>
+    </w:p>
+    <w:p>
+      <w:pPr>
+        <w:tabs>
+          <w:tab w:val="left" w:pos="1080"/>
+        </w:tabs>
+        <w:jc w:val="both"/>
+        <w:rPr>
+          <w:rFonts w:ascii="Cambria" w:hAnsi="Cambria" w:cs="Calibri"/>
+          <w:sz w:val="24"/>
+          <w:szCs w:val="24"/>
+        </w:rPr>
+      </w:pPr>
+      <w:r>
+        <w:rPr>
+          <w:rFonts w:ascii="Cambria" w:hAnsi="Cambria" w:cs="Calibri"/>
+          <w:noProof/>
+          <w:sz w:val="24"/>
+          <w:szCs w:val="24"/>
+        </w:rPr>
+        <w:drawing>
+          <wp:inline distT="0" distB="0" distL="0" distR="0" wp14:anchorId="3443D2F5" wp14:editId="696B84B6">
+            <wp:extent cx="6858000" cy="2477135"/>
+            <wp:effectExtent l="0" t="0" r="0" b="0"/>
+            <wp:docPr id="9" name="Picture 9"/>
+            <wp:cNvGraphicFramePr>
+              <a:graphicFrameLocks xmlns:a="http://schemas.openxmlformats.org/drawingml/2006/main" noChangeAspect="1"/>
+            </wp:cNvGraphicFramePr>
+            <a:graphic xmlns:a="http://schemas.openxmlformats.org/drawingml/2006/main">
+              <a:graphicData uri="http://schemas.openxmlformats.org/drawingml/2006/picture">
+                <pic:pic xmlns:pic="http://schemas.openxmlformats.org/drawingml/2006/picture">
+                  <pic:nvPicPr>
+                    <pic:cNvPr id="9" name="systemDiagram.PNG"/>
+                    <pic:cNvPicPr/>
+                  </pic:nvPicPr>
+                  <pic:blipFill>
+                    <a:blip r:embed="rId6"/>
+                    <a:stretch>
+                      <a:fillRect/>
+                    </a:stretch>
+                  </pic:blipFill>
+                  <pic:spPr>
+                    <a:xfrm>
+                      <a:off x="0" y="0"/>
+                      <a:ext cx="6858000" cy="2477135"/>
+                    </a:xfrm>
+                    <a:prstGeom prst="rect">
+                      <a:avLst/>
+                    </a:prstGeom>
+                  </pic:spPr>
+                </pic:pic>
+              </a:graphicData>
+            </a:graphic>
+          </wp:inline>
+        </w:drawing>
+      </w:r>
+    </w:p>
+    <w:p>
+      <w:pPr>
+        <w:tabs>
+          <w:tab w:val="left" w:pos="1080"/>
+        </w:tabs>
+        <w:ind w:left="1440" w:hanging="1440"/>
+        <w:jc w:val="both"/>
+        <w:rPr>
+          <w:rFonts w:ascii="Cambria" w:hAnsi="Cambria" w:cs="Calibri"/>
+          <w:b/>
+          <w:sz w:val="24"/>
+          <w:szCs w:val="24"/>
+        </w:rPr>
+      </w:pPr>
+      <w:r>
+        <w:rPr>
+          <w:rFonts w:ascii="Cambria" w:hAnsi="Cambria" w:cs="Calibri"/>
+          <w:b/>
+          <w:sz w:val="24"/>
+          <w:szCs w:val="24"/>
+        </w:rPr>
         <w:t>Problem 2: 6-bit Counter</w:t>
       </w:r>
     </w:p>
@@ -1444,31 +1831,7 @@
           <w:sz w:val="24"/>
           <w:szCs w:val="24"/>
         </w:rPr>
-        <w:t>After studying the provided 4-bit counter implementation, I converted the output to be a 6-bit binary</w:t>
-      </w:r>
-      <w:r>
-        <w:rPr>
-          <w:rFonts w:ascii="Cambria" w:hAnsi="Cambria" w:cs="Calibri"/>
-          <w:sz w:val="24"/>
-          <w:szCs w:val="24"/>
-        </w:rPr>
-        <w:t xml:space="preserve"> </w:t>
-      </w:r>
-      <w:r>
-        <w:rPr>
-          <w:rFonts w:ascii="Cambria" w:hAnsi="Cambria" w:cs="Calibri"/>
-          <w:sz w:val="24"/>
-          <w:szCs w:val="24"/>
-        </w:rPr>
-        <w:t>number. I kept the delays the same and the logic, but the maximum value for a 6-bit number is 63 so I increased that from the 4-bit counter’s max value of 15.</w:t>
-      </w:r>
-      <w:r>
-        <w:rPr>
-          <w:rFonts w:ascii="Cambria" w:hAnsi="Cambria" w:cs="Calibri"/>
-          <w:sz w:val="24"/>
-          <w:szCs w:val="24"/>
-        </w:rPr>
-        <w:t xml:space="preserve"> </w:t>
+        <w:t xml:space="preserve">After studying the provided 4-bit counter implementation, I converted the output to be a 6-bit binary number. I kept the delays the same and the logic, but the maximum value for a 6-bit number is 63 so I increased that from the 4-bit counter’s max value of 15. </w:t>
       </w:r>
       <w:r>
         <w:rPr>
@@ -1528,7 +1891,7 @@
                     <pic:cNvPicPr/>
                   </pic:nvPicPr>
                   <pic:blipFill>
-                    <a:blip r:embed="rId4"/>
+                    <a:blip r:embed="rId7"/>
                     <a:stretch>
                       <a:fillRect/>
                     </a:stretch>
@@ -1576,16 +1939,7 @@
           <w:sz w:val="24"/>
           <w:szCs w:val="24"/>
         </w:rPr>
-        <w:t xml:space="preserve"> (</w:t>
-      </w:r>
-      <w:r>
-        <w:rPr>
-          <w:rFonts w:ascii="Cambria" w:hAnsi="Cambria" w:cs="Calibri"/>
-          <w:b/>
-          <w:sz w:val="24"/>
-          <w:szCs w:val="24"/>
-        </w:rPr>
-        <w:t xml:space="preserve">BCD </w:t>
+        <w:t xml:space="preserve"> (BCD </w:t>
       </w:r>
       <w:r>
         <w:rPr>
@@ -1612,16 +1966,7 @@
           <w:sz w:val="24"/>
           <w:szCs w:val="24"/>
         </w:rPr>
-        <w:t xml:space="preserve"> Binary</w:t>
-      </w:r>
-      <w:r>
-        <w:rPr>
-          <w:rFonts w:ascii="Cambria" w:hAnsi="Cambria" w:cs="Calibri"/>
-          <w:b/>
-          <w:sz w:val="24"/>
-          <w:szCs w:val="24"/>
-        </w:rPr>
-        <w:t>)</w:t>
+        <w:t xml:space="preserve"> Binary)</w:t>
       </w:r>
     </w:p>
     <w:p>
@@ -1679,7 +2024,16 @@
           <w:sz w:val="24"/>
           <w:szCs w:val="24"/>
         </w:rPr>
-        <w:t xml:space="preserve"> An important situation that I detected in both modules is if the input number can properly be converted. For the sn184, I made sure that the least significant 4 bits were not greater than 9 because digits greater than 9 can’t be represented in BCD. Similarly, in my sn185 module, I made sure that the binary input was not greater than 39 because the conversion would not meaningful. </w:t>
+        <w:t xml:space="preserve"> An important situation that I detected in both modules is if the input number can properly be converted. For the sn184, I made sure that the least significant 4 bits were not greater than 9 </w:t>
+      </w:r>
+      <w:r>
+        <w:rPr>
+          <w:rFonts w:ascii="Cambria" w:hAnsi="Cambria" w:cs="Calibri"/>
+          <w:sz w:val="24"/>
+          <w:szCs w:val="24"/>
+        </w:rPr>
+        <w:lastRenderedPageBreak/>
+        <w:t xml:space="preserve">because digits greater than 9 can’t be represented in BCD. Similarly, in my sn185 module, I made sure that the binary input was not greater than 39 because the conversion would not meaningful. </w:t>
       </w:r>
     </w:p>
     <w:p>
@@ -1749,7 +2103,7 @@
                     <pic:cNvPicPr/>
                   </pic:nvPicPr>
                   <pic:blipFill>
-                    <a:blip r:embed="rId5"/>
+                    <a:blip r:embed="rId8"/>
                     <a:stretch>
                       <a:fillRect/>
                     </a:stretch>
@@ -1802,7 +2156,7 @@
                     <pic:cNvPicPr/>
                   </pic:nvPicPr>
                   <pic:blipFill>
-                    <a:blip r:embed="rId6"/>
+                    <a:blip r:embed="rId9"/>
                     <a:stretch>
                       <a:fillRect/>
                     </a:stretch>
@@ -1866,7 +2220,6 @@
           <w:sz w:val="24"/>
           <w:szCs w:val="24"/>
         </w:rPr>
-        <w:lastRenderedPageBreak/>
         <w:drawing>
           <wp:inline distT="0" distB="0" distL="0" distR="0" wp14:anchorId="4A8900D5" wp14:editId="323668EB">
             <wp:extent cx="6858000" cy="1360170"/>
@@ -1883,7 +2236,7 @@
                     <pic:cNvPicPr/>
                   </pic:nvPicPr>
                   <pic:blipFill>
-                    <a:blip r:embed="rId7"/>
+                    <a:blip r:embed="rId10"/>
                     <a:stretch>
                       <a:fillRect/>
                     </a:stretch>
@@ -2026,7 +2379,7 @@
                     <pic:cNvPicPr/>
                   </pic:nvPicPr>
                   <pic:blipFill>
-                    <a:blip r:embed="rId8"/>
+                    <a:blip r:embed="rId11"/>
                     <a:stretch>
                       <a:fillRect/>
                     </a:stretch>
@@ -2124,7 +2477,16 @@
           <w:sz w:val="24"/>
           <w:szCs w:val="24"/>
         </w:rPr>
-        <w:t>valid output signal to make sure it worked. Finally, I implemented the whole system in my system</w:t>
+        <w:t xml:space="preserve">valid output signal to make sure it worked. Finally, I implemented the whole </w:t>
+      </w:r>
+      <w:r>
+        <w:rPr>
+          <w:rFonts w:ascii="Cambria" w:hAnsi="Cambria" w:cs="Calibri"/>
+          <w:sz w:val="24"/>
+          <w:szCs w:val="24"/>
+        </w:rPr>
+        <w:lastRenderedPageBreak/>
+        <w:t>system in my system</w:t>
       </w:r>
       <w:r>
         <w:rPr>
@@ -2219,7 +2581,7 @@
                     <pic:cNvPicPr/>
                   </pic:nvPicPr>
                   <pic:blipFill>
-                    <a:blip r:embed="rId9"/>
+                    <a:blip r:embed="rId12"/>
                     <a:stretch>
                       <a:fillRect/>
                     </a:stretch>
@@ -2272,7 +2634,7 @@
                     <pic:cNvPicPr/>
                   </pic:nvPicPr>
                   <pic:blipFill>
-                    <a:blip r:embed="rId10"/>
+                    <a:blip r:embed="rId13"/>
                     <a:stretch>
                       <a:fillRect/>
                     </a:stretch>
@@ -2325,7 +2687,7 @@
           <w:sz w:val="24"/>
           <w:szCs w:val="24"/>
         </w:rPr>
-        <w:t>70</w:t>
+        <w:t>55</w:t>
       </w:r>
       <w:r>
         <w:rPr>
@@ -2349,15 +2711,31 @@
           <w:sz w:val="24"/>
           <w:szCs w:val="24"/>
         </w:rPr>
-        <w:t xml:space="preserve">The propagation delays of the modules in the system makes the critical path </w:t>
-      </w:r>
-      <w:r>
-        <w:rPr>
-          <w:rFonts w:ascii="Cambria" w:hAnsi="Cambria" w:cs="Calibri"/>
-          <w:sz w:val="24"/>
-          <w:szCs w:val="24"/>
-        </w:rPr>
-        <w:t>not able to execute fully</w:t>
+        <w:t xml:space="preserve">The critical path of the system, due to propagation delays of the modules, </w:t>
+      </w:r>
+      <w:r>
+        <w:rPr>
+          <w:rFonts w:ascii="Cambria" w:hAnsi="Cambria" w:cs="Calibri"/>
+          <w:sz w:val="24"/>
+          <w:szCs w:val="24"/>
+        </w:rPr>
+        <w:t xml:space="preserve">causes the circuit </w:t>
+      </w:r>
+      <w:r>
+        <w:rPr>
+          <w:rFonts w:ascii="Cambria" w:hAnsi="Cambria" w:cs="Calibri"/>
+          <w:sz w:val="24"/>
+          <w:szCs w:val="24"/>
+        </w:rPr>
+        <w:t>to execute fully</w:t>
+      </w:r>
+      <w:r>
+        <w:rPr>
+          <w:rFonts w:ascii="Cambria" w:hAnsi="Cambria" w:cs="Calibri"/>
+          <w:sz w:val="24"/>
+          <w:szCs w:val="24"/>
+        </w:rPr>
+        <w:t xml:space="preserve"> on a single clock cycle</w:t>
       </w:r>
       <w:r>
         <w:rPr>
@@ -2373,8 +2751,18 @@
           <w:sz w:val="24"/>
           <w:szCs w:val="24"/>
         </w:rPr>
-        <w:t xml:space="preserve"> The waveforms for system 2 are shown below.</w:t>
-      </w:r>
+        <w:t xml:space="preserve"> The waveform for system 2 are shown below.</w:t>
+      </w:r>
+    </w:p>
+    <w:p>
+      <w:pPr>
+        <w:jc w:val="both"/>
+        <w:rPr>
+          <w:rFonts w:ascii="Cambria" w:hAnsi="Cambria" w:cs="Calibri"/>
+          <w:sz w:val="24"/>
+          <w:szCs w:val="24"/>
+        </w:rPr>
+      </w:pPr>
     </w:p>
     <w:p>
       <w:pPr>
@@ -2393,10 +2781,10 @@
           <w:szCs w:val="24"/>
         </w:rPr>
         <w:drawing>
-          <wp:inline distT="0" distB="0" distL="0" distR="0" wp14:anchorId="7C2A4803" wp14:editId="1D3B2F4C">
-            <wp:extent cx="6858000" cy="1251585"/>
-            <wp:effectExtent l="0" t="0" r="0" b="5715"/>
-            <wp:docPr id="9" name="Picture 9"/>
+          <wp:inline distT="0" distB="0" distL="0" distR="0" wp14:anchorId="201B06D0" wp14:editId="1D4048C8">
+            <wp:extent cx="6858000" cy="1242060"/>
+            <wp:effectExtent l="0" t="0" r="0" b="0"/>
+            <wp:docPr id="6" name="Picture 6"/>
             <wp:cNvGraphicFramePr>
               <a:graphicFrameLocks xmlns:a="http://schemas.openxmlformats.org/drawingml/2006/main" noChangeAspect="1"/>
             </wp:cNvGraphicFramePr>
@@ -2404,11 +2792,11 @@
               <a:graphicData uri="http://schemas.openxmlformats.org/drawingml/2006/picture">
                 <pic:pic xmlns:pic="http://schemas.openxmlformats.org/drawingml/2006/picture">
                   <pic:nvPicPr>
-                    <pic:cNvPr id="9" name="system2_wave.PNG"/>
+                    <pic:cNvPr id="6" name="system2_wave.PNG"/>
                     <pic:cNvPicPr/>
                   </pic:nvPicPr>
                   <pic:blipFill>
-                    <a:blip r:embed="rId11"/>
+                    <a:blip r:embed="rId14"/>
                     <a:stretch>
                       <a:fillRect/>
                     </a:stretch>
@@ -2416,7 +2804,7 @@
                   <pic:spPr>
                     <a:xfrm>
                       <a:off x="0" y="0"/>
-                      <a:ext cx="6858000" cy="1251585"/>
+                      <a:ext cx="6858000" cy="1242060"/>
                     </a:xfrm>
                     <a:prstGeom prst="rect">
                       <a:avLst/>
@@ -2434,60 +2822,6 @@
         <w:jc w:val="both"/>
         <w:rPr>
           <w:rFonts w:ascii="Cambria" w:hAnsi="Cambria" w:cs="Calibri"/>
-          <w:sz w:val="24"/>
-          <w:szCs w:val="24"/>
-        </w:rPr>
-      </w:pPr>
-      <w:r>
-        <w:rPr>
-          <w:rFonts w:ascii="Cambria" w:hAnsi="Cambria" w:cs="Calibri"/>
-          <w:noProof/>
-          <w:sz w:val="24"/>
-          <w:szCs w:val="24"/>
-        </w:rPr>
-        <w:lastRenderedPageBreak/>
-        <w:drawing>
-          <wp:inline distT="0" distB="0" distL="0" distR="0" wp14:anchorId="27819344" wp14:editId="402FF043">
-            <wp:extent cx="6858000" cy="1263650"/>
-            <wp:effectExtent l="0" t="0" r="0" b="0"/>
-            <wp:docPr id="10" name="Picture 10"/>
-            <wp:cNvGraphicFramePr>
-              <a:graphicFrameLocks xmlns:a="http://schemas.openxmlformats.org/drawingml/2006/main" noChangeAspect="1"/>
-            </wp:cNvGraphicFramePr>
-            <a:graphic xmlns:a="http://schemas.openxmlformats.org/drawingml/2006/main">
-              <a:graphicData uri="http://schemas.openxmlformats.org/drawingml/2006/picture">
-                <pic:pic xmlns:pic="http://schemas.openxmlformats.org/drawingml/2006/picture">
-                  <pic:nvPicPr>
-                    <pic:cNvPr id="10" name="system2_wave2.PNG"/>
-                    <pic:cNvPicPr/>
-                  </pic:nvPicPr>
-                  <pic:blipFill>
-                    <a:blip r:embed="rId12"/>
-                    <a:stretch>
-                      <a:fillRect/>
-                    </a:stretch>
-                  </pic:blipFill>
-                  <pic:spPr>
-                    <a:xfrm>
-                      <a:off x="0" y="0"/>
-                      <a:ext cx="6858000" cy="1263650"/>
-                    </a:xfrm>
-                    <a:prstGeom prst="rect">
-                      <a:avLst/>
-                    </a:prstGeom>
-                  </pic:spPr>
-                </pic:pic>
-              </a:graphicData>
-            </a:graphic>
-          </wp:inline>
-        </w:drawing>
-      </w:r>
-    </w:p>
-    <w:p>
-      <w:pPr>
-        <w:jc w:val="both"/>
-        <w:rPr>
-          <w:rFonts w:ascii="Cambria" w:hAnsi="Cambria" w:cs="Calibri"/>
           <w:b/>
           <w:sz w:val="24"/>
           <w:szCs w:val="24"/>
@@ -2520,18 +2854,138 @@
         </w:rPr>
         <w:tab/>
       </w:r>
-      <w:bookmarkStart w:id="0" w:name="_GoBack"/>
-      <w:bookmarkEnd w:id="0"/>
-    </w:p>
-    <w:p>
-      <w:pPr>
-        <w:jc w:val="both"/>
-        <w:rPr>
-          <w:rFonts w:ascii="Cambria" w:hAnsi="Cambria" w:cs="Calibri"/>
-          <w:sz w:val="24"/>
-          <w:szCs w:val="24"/>
-        </w:rPr>
-      </w:pPr>
+    </w:p>
+    <w:p>
+      <w:pPr>
+        <w:jc w:val="both"/>
+        <w:rPr>
+          <w:rFonts w:ascii="Cambria" w:hAnsi="Cambria" w:cs="Calibri"/>
+          <w:sz w:val="24"/>
+          <w:szCs w:val="24"/>
+        </w:rPr>
+      </w:pPr>
+      <w:r>
+        <w:rPr>
+          <w:rFonts w:ascii="Cambria" w:hAnsi="Cambria" w:cs="Calibri"/>
+          <w:sz w:val="24"/>
+          <w:szCs w:val="24"/>
+        </w:rPr>
+        <w:tab/>
+      </w:r>
+      <w:r>
+        <w:rPr>
+          <w:rFonts w:ascii="Cambria" w:hAnsi="Cambria" w:cs="Calibri"/>
+          <w:sz w:val="24"/>
+          <w:szCs w:val="24"/>
+        </w:rPr>
+        <w:t>This project emphasized the importance and difficulty of timing in a synchronous circuit by requiring synchronous and non-synchronous modules</w:t>
+      </w:r>
+      <w:r>
+        <w:rPr>
+          <w:rFonts w:ascii="Cambria" w:hAnsi="Cambria" w:cs="Calibri"/>
+          <w:sz w:val="24"/>
+          <w:szCs w:val="24"/>
+        </w:rPr>
+        <w:t>, each with specific timing properties,</w:t>
+      </w:r>
+      <w:r>
+        <w:rPr>
+          <w:rFonts w:ascii="Cambria" w:hAnsi="Cambria" w:cs="Calibri"/>
+          <w:sz w:val="24"/>
+          <w:szCs w:val="24"/>
+        </w:rPr>
+        <w:t xml:space="preserve"> to operate in a larger system together. The</w:t>
+      </w:r>
+      <w:r>
+        <w:rPr>
+          <w:rFonts w:ascii="Cambria" w:hAnsi="Cambria" w:cs="Calibri"/>
+          <w:sz w:val="24"/>
+          <w:szCs w:val="24"/>
+        </w:rPr>
+        <w:t xml:space="preserve"> 6-bit counter and 12-bit register operated on the positive clock edge while the converters did not use a clock. Propagation delays are used in the converters and delays are used in the </w:t>
+      </w:r>
+      <w:proofErr w:type="gramStart"/>
+      <w:r>
+        <w:rPr>
+          <w:rFonts w:ascii="Cambria" w:hAnsi="Cambria" w:cs="Calibri"/>
+          <w:sz w:val="24"/>
+          <w:szCs w:val="24"/>
+        </w:rPr>
+        <w:t>counter</w:t>
+      </w:r>
+      <w:proofErr w:type="gramEnd"/>
+      <w:r>
+        <w:rPr>
+          <w:rFonts w:ascii="Cambria" w:hAnsi="Cambria" w:cs="Calibri"/>
+          <w:sz w:val="24"/>
+          <w:szCs w:val="24"/>
+        </w:rPr>
+        <w:t xml:space="preserve"> so </w:t>
+      </w:r>
+      <w:r>
+        <w:rPr>
+          <w:rFonts w:ascii="Cambria" w:hAnsi="Cambria" w:cs="Calibri"/>
+          <w:sz w:val="24"/>
+          <w:szCs w:val="24"/>
+        </w:rPr>
+        <w:t xml:space="preserve">this was important </w:t>
+      </w:r>
+      <w:r>
+        <w:rPr>
+          <w:rFonts w:ascii="Cambria" w:hAnsi="Cambria" w:cs="Calibri"/>
+          <w:sz w:val="24"/>
+          <w:szCs w:val="24"/>
+        </w:rPr>
+        <w:t xml:space="preserve">to note </w:t>
+      </w:r>
+      <w:r>
+        <w:rPr>
+          <w:rFonts w:ascii="Cambria" w:hAnsi="Cambria" w:cs="Calibri"/>
+          <w:sz w:val="24"/>
+          <w:szCs w:val="24"/>
+        </w:rPr>
+        <w:t>when designing and analyzing outputs.</w:t>
+      </w:r>
+      <w:r>
+        <w:rPr>
+          <w:rFonts w:ascii="Cambria" w:hAnsi="Cambria" w:cs="Calibri"/>
+          <w:sz w:val="24"/>
+          <w:szCs w:val="24"/>
+        </w:rPr>
+        <w:t xml:space="preserve"> </w:t>
+      </w:r>
+      <w:r>
+        <w:rPr>
+          <w:rFonts w:ascii="Cambria" w:hAnsi="Cambria" w:cs="Calibri"/>
+          <w:sz w:val="24"/>
+          <w:szCs w:val="24"/>
+        </w:rPr>
+        <w:t>In addition,</w:t>
+      </w:r>
+      <w:r>
+        <w:rPr>
+          <w:rFonts w:ascii="Cambria" w:hAnsi="Cambria" w:cs="Calibri"/>
+          <w:sz w:val="24"/>
+          <w:szCs w:val="24"/>
+        </w:rPr>
+        <w:t xml:space="preserve"> all my implementations used a behavioral model which gave me great practice. More specifically, in my converter modules, I used an algorithmic approach in the always block to simplify the code and make it more readable. Using combinational logic would have required more tedious work due to the number of inputs and outputs in the truth table provided in the datasheet. Finally, </w:t>
+      </w:r>
+      <w:r>
+        <w:rPr>
+          <w:rFonts w:ascii="Cambria" w:hAnsi="Cambria" w:cs="Calibri"/>
+          <w:sz w:val="24"/>
+          <w:szCs w:val="24"/>
+        </w:rPr>
+        <w:t>the system implemented was larger than we have done so far, which forced me to truly understand its operation before observing its outputs. My preparations in my predictions for the outputs were valuable because they helped me debug issues when I found discrepancies in the waveforms.</w:t>
+      </w:r>
+      <w:r>
+        <w:rPr>
+          <w:rFonts w:ascii="Cambria" w:hAnsi="Cambria" w:cs="Calibri"/>
+          <w:sz w:val="24"/>
+          <w:szCs w:val="24"/>
+        </w:rPr>
+        <w:t xml:space="preserve"> </w:t>
+      </w:r>
     </w:p>
     <w:sectPr>
       <w:pgSz w:w="12240" w:h="15840"/>
@@ -2961,6 +3415,33 @@
 </w:styles>
 </file>
 
+<file path=word/ink/ink1.xml><?xml version="1.0" encoding="utf-8"?>
+<inkml:ink xmlns:inkml="http://www.w3.org/2003/InkML">
+  <inkml:definitions>
+    <inkml:context xml:id="ctx0">
+      <inkml:inkSource xml:id="inkSrc0">
+        <inkml:traceFormat>
+          <inkml:channel name="X" type="integer" min="-2.14748E9" max="2.14748E9" units="cm"/>
+          <inkml:channel name="Y" type="integer" min="-2.14748E9" max="2.14748E9" units="cm"/>
+          <inkml:channel name="F" type="integer" max="32767" units="dev"/>
+        </inkml:traceFormat>
+        <inkml:channelProperties>
+          <inkml:channelProperty channel="X" name="resolution" value="1000" units="1/cm"/>
+          <inkml:channelProperty channel="Y" name="resolution" value="1000" units="1/cm"/>
+          <inkml:channelProperty channel="F" name="resolution" value="0" units="1/dev"/>
+        </inkml:channelProperties>
+      </inkml:inkSource>
+      <inkml:timestamp xml:id="ts0" timeString="2018-03-27T01:43:45.050"/>
+    </inkml:context>
+    <inkml:brush xml:id="br0">
+      <inkml:brushProperty name="width" value="0.1" units="cm"/>
+      <inkml:brushProperty name="height" value="0.1" units="cm"/>
+    </inkml:brush>
+  </inkml:definitions>
+  <inkml:trace contextRef="#ctx0" brushRef="#br0">87 799 640,'-3'3'465,"2"0"-39,1 1-38,2 0-34,5 3 261,4 0-110,-1-1-166,0-2-48,3 1 11,4-1 88,-2-3-91,-2-1-32,12-4 175,-4-5-106,-2-4-88,-5 1-100,-1-2-36,23-37 105,-28 40-184,25-41 84,1-1-42,15-28-25,-3-1-50,-21 33-18,-3-1 0,6-22 18,-16 35 19,-2 0 0,1-9-19,-6 0 103,-4 35-89,-1 1 0,-1 0 1,0-1-1,0 1 0,-1 0 1,-1-5-15,2 12 4,0 0 0,0 0 1,0 0-1,0 0 0,-1 1 1,1-1-1,-1 0 0,1 1 1,-1 0-1,0-1 0,0 1 1,0 0-1,0 0 0,-1 0 1,1 0-1,-3-1-4,2 1 6,1 1 1,-1 1-1,0-1 0,0 0 1,0 1-1,0-1 0,0 1 1,0 0-1,0 0 0,0 0 0,0 1 1,0-1-1,0 0 0,0 1 1,0 0-1,0 0 0,1 0 1,-1 0-1,0 0 0,-1 1-6,-29 19 125,24-13-49,0 1 0,1 0 0,0 0 0,-1 3-76,-28 42 332,16-18-156,14-25-132,-39 74 240,4 2-63,4 2-54,1-1-48,-17 42-14,6-8-109,23-48-47,4 0 0,-10 70 51,27-121-19,1 1-34,2-13-3,1 0 0,0 0 0,0 0 0,1 0 0,2 7 56,-2-13-20,0-1-1,0 0 1,0 0 0,0-1 0,1 1-1,0 0 1,0 0 0,0-1 0,0 1 0,1-1-1,-1 0 1,1 1 0,0-1 0,0 0-1,0 0 21,1-1-10,-1 0 0,1 1 0,-1-1-1,1-1 1,0 1 0,0-1 0,0 1-1,0-1 1,0 0 0,0 0 0,1-1 10,2 1-17,-1 0 0,1-1 0,-1 0 0,1-1 0,5-1 17,-3 1-36,1-2 0,-1 1-1,-1-2 1,1 1 0,0-1 0,1-1 36,50-33-224,-23 9 129,-15 12 76,35-33-21,-34 25-18,-1-1 1,-1-1-1,-2-1 0,0-1 1,5-13 57,15-41-56,-26 45 123,-12 30-33,0 0 0,0 1 0,0-1 1,-1 0-1,0 0 0,0 1 1,-2-8-35,-6-11 77,-7 8 92,14 17-151,0 0 0,0 0 0,0 1-1,0-1 1,0 1 0,0-1-1,0 1 1,-1-1 0,1 1 0,0 0-1,0-1 1,-1 1 0,1 0 0,0 0-1,0 0 1,-1 0 0,1 0-1,0 0 1,-1 0 0,1 1 0,0-1-1,0 0 1,0 1 0,-1-1 0,1 1-1,0-1 1,0 1 0,0 0-1,0-1 1,0 1 0,0 0 0,-1 0-18,-5 11 116,4 6-73,8 28 31,-4-41-70,0 0-1,1 0 1,0 0 0,0 0-1,0-1 1,3 4-4,-2-3-5,0-2 1,0 1-1,0 0 1,0 0-1,1-1 1,0 0-1,1 1 5,37 19-86,-6-14 33,-26-8 18,1 0 0,0-1 0,0-1-1,4 0 36,43-9-131,-21 1 94,-35 9 37,75-24 31,-38 8 98,34-20-129,34-26 151,-39 19-78,-15 6 4,-3-2-34,47-45-50,-65 56-21,5-6-154,-1-2 0,29-37 182,-49 52-60,0-1 0,-1 0 0,-1-1-1,-1 0 1,-2-2 0,5-10 60,-13 24-27,0 1 0,-1-1 0,0 0 1,0-3 26,-2-29-36,-6 18 55,-6 5 46,-6 7 57,-9 8 71,17 6-126,0 0 0,0 1 0,1 0 0,-1 0 0,0 1-1,1 1 1,0-1 0,0 2 0,0-1 0,-8 6-67,-4 3 197,1 2-1,0 0 0,-15 15-196,4 1 291,1 1 0,-10 16-291,-6 14 240,5 4-35,6 3-38,7 2-40,7 1-40,9 1-44,10-43 2,2 2-33,0-21-25,1 1 1,1 0 0,0-1 0,3 7 12,-4-13-9,0 0 1,1-1 0,0 1-1,0 0 1,0-1 0,0 0-1,1 1 1,0-1 0,0 0-1,0 0 1,0-1 0,1 1-1,-1 0 1,1-1 0,0 0 0,0 0-1,0 0 1,0-1 0,1 1-1,-1-1 1,1 0 0,-1 0-1,1-1 1,1 1 8,6 0-46,1-1 0,0 0 0,0 0 0,0-1 0,0-1 0,0 0 0,0-1 0,-1-1 0,9-2 46,61-21-253,-32 5 45,-23 8 51,0-2-1,-1 0 1,0-2-1,-1-1 0,-1-2 1,3-3 157,13-15-211,-1-2 40,0 0 56,-1-1 72,-8 7 70,1 1 66,-19 23-25,-4 8 50,-7 2-106,-1 0 1,1 0 0,-1 0 0,1 1 0,-1-1-1,1 0 1,-1 1 0,1-1 0,-1 0 0,1 1 0,-1-1-1,0 1 1,1-1 0,-1 0 0,1 1 0,-1-1 0,0 1-1,0-1 1,1 1 0,-1-1 0,0 1 0,0-1 0,0 1-1,1 0 1,-1-1 0,0 1-13,3 30 446,-4-8-206,1-11-138,0-2-65,2 2-47,0 1 1,1-1-1,0 1 0,1-1 0,2 5 10,-1-5-23,0-1 0,1 0 0,1 0-1,-1-1 1,2 0 0,-1 0 0,1-1-1,8 7 24,-8-9-18,0 0-1,0-1 1,0 0-1,1 0 0,0-1 1,0 0-1,0-1 1,1 0-1,-1-1 1,9 3 18,-9-4-7,1-1 0,0 1 0,0-1 0,-1-1 0,1 0 0,0 0 0,6-2 7,2-1-6,0 0 1,-1-1 0,0-2-1,15-5 6,-9 0 12,-1 0 0,0-1 0,0-1 0,-2-1 0,6-6-12,13-13 40,0-1-1,1-7-39,33-36 11,-73 77-11,71-85 44,-8-6 40,-4-4 56,-4-1 68,-52 91-194,17-27 19,-6 10 19,-2 6 24,2 2 41,-5 11 28,-3 12-45,0 17 7,-6-23-97,2 12-10,39 227 33,-11-124-53,-15-74-78,14 29 98,-25-63-4,1-1-1,0 0 1,0 0 0,1 0-1,1-1 1,-1 1 0,1-1-1,0-1 1,1 0 0,0 0-1,1 0 5,-4-3-8,-1-2 0,1 1 0,0 0 0,0-1 0,0 0 0,0 0 0,0-1 0,0 0 0,1 1 0,1-1 8,-2-1-11,0 0 1,0 0-1,0 0 0,1 0 1,-1-1-1,0 0 0,0 0 1,0-1-1,0 1 0,0-1 1,0 0-1,-1 0 11,7-4-4,0 0 0,-1 0 0,0-1 0,0 0 0,-1-1 0,1 0 0,-2 0 0,1-1 0,-1 0 0,0-2 4,23-40-88,-15 20 60,-1-1 38,31-72 119,-29 59-112,-14 35 7,4-9 53,4 5 57,-9 15-30,0 3-47,-1 13 6,-1-15-53,1 52 251,8 39-261,1-19 93,2 1-37,-3-14-41,0 1-34,3 28 19,22 189 0,-28-201 0,-4-1 0,-5 48 0,0-97 20,-1 1-41,-2 0-40,-3-1-38,-4-3-37,-4-3-32,13-19 124,1 1 1,-1-1 0,0 0 0,0 0 0,-1 0 0,1-1 0,0 0 0,-1 0 0,0 0 0,-2 1 43,-37 7-236,-1-6 34,-1-6 35,0-4 36,1-3 37,0-2 39,2-2 39,2-1 42,-2-2 111,-33-18-137,-25-21 472,-59-43-472,139 84 31,-110-79 233,-59-62-38,81 63-119,72 63-88,19 16-18,1-1-1,0 0 1,1-2-1,0 1 1,-12-19-1,27 33 2,1 1 0,-1-1 0,1 0 1,-1 1-1,1-1 0,0 0 0,-1 0 1,1 1-1,0-1 0,-1 0 0,1 0 0,0 0 1,0 1-1,0-1 0,0 0 0,0 0 1,0 0-1,0 1 0,0-1 0,0 0 0,0 0 1,0 0-1,1 1 0,-1-1 0,0 0 1,1 0-1,-1 1 0,1-1-2,0-1 5,0 1-1,0 0 1,1-1-1,-1 1 1,1 0-1,-1 0 1,1 0-1,-1 1 0,1-1 1,0 0-1,-1 0 1,1 1-1,0-1-4,8-1 34,0 0 0,0 0 0,0 1 0,7 0-34,197-5 373,-3 3-82,0 3-71,3 2-59,-19-2 157,100-10 72,0-19-3,-100-4-74,-131 20-190,0-2-84,126-35-94,-149 37 80,3-4-44,0-4-45,-1-4-42,-5-4-43,-8-5-41,-10-6-40,-18 35 185,-1-1 0,1 0 0,-1 0 0,-1 1 0,1-1 0,-1-4 45,0 2-38,-1 0 0,0 0 1,0 0-1,-1 0 0,0 0 0,0 0 38,-22-47-130,-8 3 80,-3 5 68,32 43-13,-34-42 128,-5 3 117,-3 3 96,-1 2 77,44 36-382,0 0 0,-1 1 1,1-1-1,-1 0 0,0 1 0,1 0 0,-1 0 1,0 0-1,0 0 0,-2-1-41,-12 5 240,16-3-223,-1 1 1,1 0-1,-1 0 0,1 0 1,0 0-1,0 0 0,0 0 1,-1 1-1,1-1 0,0 0 0,1 1 1,-1-1-1,0 1-17,-5 11 70,1 4-36,3 0-30,0 0-1,2 0 0,-1 0 1,2 0-1,1 0 0,0 0 0,2 6-3,10 41-2,7 16 2,-19-75 1,78 254-1,12 43 5,-45-99 96,-36-142-90,3 10 4,-6-22-36,-2-9-34,-1 0-46,-2-7-28,-1 0-48,-1 0-54,-2-1-62,-4-8-159,-5-11 34,-6-9 38,-2-8 37,-3-6 40,0-2 41,1-3 43,2 1 45,1 2 37,-67-48-244,-1-2 127,7 6 127,-1 0 97,0 0 95,0 0 90,-1 2 87,0 1 82,-2 2 79,0 1 75,-35-12 319,70 39-381,24 11-166,1 0 36,16 7-145,8 0-40,13-1 41,38-5-105,25 0-28,42-8-12,-19 0-10,67-14 34,228-34 91,-254 49-104,13 2-67,1 2-88,-1 3-116,-77 6 81,0 1-39,0-1-42,0 2-45,0-1-47,-1 1-53,1 0-54,0 0-58,0 0-60,0 0-66,-31 2 217,135-8-1256</inkml:trace>
+</inkml:ink>
+</file>
+
 <file path=word/theme/theme1.xml><?xml version="1.0" encoding="utf-8"?>
 <a:theme xmlns:a="http://schemas.openxmlformats.org/drawingml/2006/main" name="Office Theme">
   <a:themeElements>

</xml_diff>